<commit_message>
update laporan + bug fix
</commit_message>
<xml_diff>
--- a/Laporan Tugas Kecil 1 Strategi Algoritma.docx
+++ b/Laporan Tugas Kecil 1 Strategi Algoritma.docx
@@ -31,19 +31,7 @@
           <w:szCs w:val="28"/>
           <w:lang w:val="en-US"/>
         </w:rPr>
-        <w:t>KECIL</w:t>
-      </w:r>
-      <w:bookmarkStart w:id="0" w:name="_GoBack"/>
-      <w:bookmarkEnd w:id="0"/>
-      <w:r>
-        <w:rPr>
-          <w:rFonts w:ascii="Times New Roman" w:eastAsia="Times New Roman" w:hAnsi="Times New Roman" w:cs="Times New Roman"/>
-          <w:b/>
-          <w:sz w:val="28"/>
-          <w:szCs w:val="28"/>
-          <w:lang w:val="en-US"/>
-        </w:rPr>
-        <w:t xml:space="preserve"> 1</w:t>
+        <w:t>KECIL 1</w:t>
       </w:r>
     </w:p>
     <w:p>
@@ -5116,20 +5104,8 @@
           <w:szCs w:val="24"/>
           <w:lang w:val="en-US"/>
         </w:rPr>
-        <w:t xml:space="preserve">, </w:t>
-      </w:r>
-      <w:proofErr w:type="spellStart"/>
-      <w:r>
-        <w:rPr>
-          <w:rFonts w:ascii="Times New Roman" w:eastAsia="Times New Roman" w:hAnsi="Times New Roman" w:cs="Times New Roman"/>
-          <w:bCs/>
-          <w:sz w:val="24"/>
-          <w:szCs w:val="24"/>
-          <w:lang w:val="en-US"/>
-        </w:rPr>
-        <w:t>dengan</w:t>
-      </w:r>
-      <w:proofErr w:type="spellEnd"/>
+        <w:t>, dengan</w:t>
+      </w:r>
     </w:p>
     <w:p>
       <w:pPr>
@@ -5673,14 +5649,4373 @@
     <w:p>
       <w:pPr>
         <w:spacing w:line="360" w:lineRule="auto"/>
-        <w:jc w:val="center"/>
-        <w:rPr>
-          <w:rFonts w:ascii="Times New Roman" w:eastAsia="Times New Roman" w:hAnsi="Times New Roman" w:cs="Times New Roman"/>
-          <w:b/>
-          <w:sz w:val="28"/>
-          <w:szCs w:val="28"/>
-        </w:rPr>
-      </w:pPr>
+        <w:ind w:firstLine="720"/>
+        <w:jc w:val="both"/>
+        <w:rPr>
+          <w:rFonts w:ascii="Times New Roman" w:eastAsia="Times New Roman" w:hAnsi="Times New Roman" w:cs="Times New Roman"/>
+          <w:bCs/>
+          <w:sz w:val="24"/>
+          <w:szCs w:val="24"/>
+          <w:lang w:val="en-US"/>
+        </w:rPr>
+      </w:pPr>
+      <w:r>
+        <w:rPr>
+          <w:rFonts w:ascii="Times New Roman" w:eastAsia="Times New Roman" w:hAnsi="Times New Roman" w:cs="Times New Roman"/>
+          <w:bCs/>
+          <w:sz w:val="24"/>
+          <w:szCs w:val="24"/>
+          <w:lang w:val="en-US"/>
+        </w:rPr>
+        <w:t xml:space="preserve">Program yang </w:t>
+      </w:r>
+      <w:proofErr w:type="spellStart"/>
+      <w:r>
+        <w:rPr>
+          <w:rFonts w:ascii="Times New Roman" w:eastAsia="Times New Roman" w:hAnsi="Times New Roman" w:cs="Times New Roman"/>
+          <w:bCs/>
+          <w:sz w:val="24"/>
+          <w:szCs w:val="24"/>
+          <w:lang w:val="en-US"/>
+        </w:rPr>
+        <w:t>dibuat</w:t>
+      </w:r>
+      <w:proofErr w:type="spellEnd"/>
+      <w:r>
+        <w:rPr>
+          <w:rFonts w:ascii="Times New Roman" w:eastAsia="Times New Roman" w:hAnsi="Times New Roman" w:cs="Times New Roman"/>
+          <w:bCs/>
+          <w:sz w:val="24"/>
+          <w:szCs w:val="24"/>
+          <w:lang w:val="en-US"/>
+        </w:rPr>
+        <w:t xml:space="preserve"> </w:t>
+      </w:r>
+      <w:proofErr w:type="spellStart"/>
+      <w:r>
+        <w:rPr>
+          <w:rFonts w:ascii="Times New Roman" w:eastAsia="Times New Roman" w:hAnsi="Times New Roman" w:cs="Times New Roman"/>
+          <w:bCs/>
+          <w:sz w:val="24"/>
+          <w:szCs w:val="24"/>
+          <w:lang w:val="en-US"/>
+        </w:rPr>
+        <w:t>untuk</w:t>
+      </w:r>
+      <w:proofErr w:type="spellEnd"/>
+      <w:r>
+        <w:rPr>
+          <w:rFonts w:ascii="Times New Roman" w:eastAsia="Times New Roman" w:hAnsi="Times New Roman" w:cs="Times New Roman"/>
+          <w:bCs/>
+          <w:sz w:val="24"/>
+          <w:szCs w:val="24"/>
+          <w:lang w:val="en-US"/>
+        </w:rPr>
+        <w:t xml:space="preserve"> </w:t>
+      </w:r>
+      <w:proofErr w:type="spellStart"/>
+      <w:r>
+        <w:rPr>
+          <w:rFonts w:ascii="Times New Roman" w:eastAsia="Times New Roman" w:hAnsi="Times New Roman" w:cs="Times New Roman"/>
+          <w:bCs/>
+          <w:sz w:val="24"/>
+          <w:szCs w:val="24"/>
+          <w:lang w:val="en-US"/>
+        </w:rPr>
+        <w:t>mencari</w:t>
+      </w:r>
+      <w:proofErr w:type="spellEnd"/>
+      <w:r>
+        <w:rPr>
+          <w:rFonts w:ascii="Times New Roman" w:eastAsia="Times New Roman" w:hAnsi="Times New Roman" w:cs="Times New Roman"/>
+          <w:bCs/>
+          <w:sz w:val="24"/>
+          <w:szCs w:val="24"/>
+          <w:lang w:val="en-US"/>
+        </w:rPr>
+        <w:t xml:space="preserve"> </w:t>
+      </w:r>
+      <w:r>
+        <w:rPr>
+          <w:rFonts w:ascii="Times New Roman" w:eastAsia="Times New Roman" w:hAnsi="Times New Roman" w:cs="Times New Roman"/>
+          <w:bCs/>
+          <w:i/>
+          <w:iCs/>
+          <w:sz w:val="24"/>
+          <w:szCs w:val="24"/>
+          <w:lang w:val="en-US"/>
+        </w:rPr>
+        <w:t>Convex Hull</w:t>
+      </w:r>
+      <w:r>
+        <w:rPr>
+          <w:rFonts w:ascii="Times New Roman" w:eastAsia="Times New Roman" w:hAnsi="Times New Roman" w:cs="Times New Roman"/>
+          <w:bCs/>
+          <w:sz w:val="24"/>
+          <w:szCs w:val="24"/>
+          <w:lang w:val="en-US"/>
+        </w:rPr>
+        <w:t xml:space="preserve"> </w:t>
+      </w:r>
+      <w:proofErr w:type="spellStart"/>
+      <w:r>
+        <w:rPr>
+          <w:rFonts w:ascii="Times New Roman" w:eastAsia="Times New Roman" w:hAnsi="Times New Roman" w:cs="Times New Roman"/>
+          <w:bCs/>
+          <w:sz w:val="24"/>
+          <w:szCs w:val="24"/>
+          <w:lang w:val="en-US"/>
+        </w:rPr>
+        <w:t>menggunakan</w:t>
+      </w:r>
+      <w:proofErr w:type="spellEnd"/>
+      <w:r>
+        <w:rPr>
+          <w:rFonts w:ascii="Times New Roman" w:eastAsia="Times New Roman" w:hAnsi="Times New Roman" w:cs="Times New Roman"/>
+          <w:bCs/>
+          <w:sz w:val="24"/>
+          <w:szCs w:val="24"/>
+          <w:lang w:val="en-US"/>
+        </w:rPr>
+        <w:t xml:space="preserve"> </w:t>
+      </w:r>
+      <w:proofErr w:type="spellStart"/>
+      <w:r>
+        <w:rPr>
+          <w:rFonts w:ascii="Times New Roman" w:eastAsia="Times New Roman" w:hAnsi="Times New Roman" w:cs="Times New Roman"/>
+          <w:bCs/>
+          <w:sz w:val="24"/>
+          <w:szCs w:val="24"/>
+          <w:lang w:val="en-US"/>
+        </w:rPr>
+        <w:t>bahasa</w:t>
+      </w:r>
+      <w:proofErr w:type="spellEnd"/>
+      <w:r>
+        <w:rPr>
+          <w:rFonts w:ascii="Times New Roman" w:eastAsia="Times New Roman" w:hAnsi="Times New Roman" w:cs="Times New Roman"/>
+          <w:bCs/>
+          <w:sz w:val="24"/>
+          <w:szCs w:val="24"/>
+          <w:lang w:val="en-US"/>
+        </w:rPr>
+        <w:t xml:space="preserve"> C </w:t>
+      </w:r>
+      <w:proofErr w:type="spellStart"/>
+      <w:r>
+        <w:rPr>
+          <w:rFonts w:ascii="Times New Roman" w:eastAsia="Times New Roman" w:hAnsi="Times New Roman" w:cs="Times New Roman"/>
+          <w:bCs/>
+          <w:sz w:val="24"/>
+          <w:szCs w:val="24"/>
+          <w:lang w:val="en-US"/>
+        </w:rPr>
+        <w:t>dengan</w:t>
+      </w:r>
+      <w:proofErr w:type="spellEnd"/>
+      <w:r>
+        <w:rPr>
+          <w:rFonts w:ascii="Times New Roman" w:eastAsia="Times New Roman" w:hAnsi="Times New Roman" w:cs="Times New Roman"/>
+          <w:bCs/>
+          <w:sz w:val="24"/>
+          <w:szCs w:val="24"/>
+          <w:lang w:val="en-US"/>
+        </w:rPr>
+        <w:t xml:space="preserve"> </w:t>
+      </w:r>
+      <w:proofErr w:type="spellStart"/>
+      <w:r>
+        <w:rPr>
+          <w:rFonts w:ascii="Times New Roman" w:eastAsia="Times New Roman" w:hAnsi="Times New Roman" w:cs="Times New Roman"/>
+          <w:bCs/>
+          <w:sz w:val="24"/>
+          <w:szCs w:val="24"/>
+          <w:lang w:val="en-US"/>
+        </w:rPr>
+        <w:t>memanfaatkan</w:t>
+      </w:r>
+      <w:proofErr w:type="spellEnd"/>
+      <w:r>
+        <w:rPr>
+          <w:rFonts w:ascii="Times New Roman" w:eastAsia="Times New Roman" w:hAnsi="Times New Roman" w:cs="Times New Roman"/>
+          <w:bCs/>
+          <w:sz w:val="24"/>
+          <w:szCs w:val="24"/>
+          <w:lang w:val="en-US"/>
+        </w:rPr>
+        <w:t xml:space="preserve"> </w:t>
+      </w:r>
+      <w:proofErr w:type="spellStart"/>
+      <w:r>
+        <w:rPr>
+          <w:rFonts w:ascii="Times New Roman" w:eastAsia="Times New Roman" w:hAnsi="Times New Roman" w:cs="Times New Roman"/>
+          <w:bCs/>
+          <w:sz w:val="24"/>
+          <w:szCs w:val="24"/>
+          <w:lang w:val="en-US"/>
+        </w:rPr>
+        <w:t>tipe</w:t>
+      </w:r>
+      <w:proofErr w:type="spellEnd"/>
+      <w:r>
+        <w:rPr>
+          <w:rFonts w:ascii="Times New Roman" w:eastAsia="Times New Roman" w:hAnsi="Times New Roman" w:cs="Times New Roman"/>
+          <w:bCs/>
+          <w:sz w:val="24"/>
+          <w:szCs w:val="24"/>
+          <w:lang w:val="en-US"/>
+        </w:rPr>
+        <w:t xml:space="preserve"> data </w:t>
+      </w:r>
+      <w:proofErr w:type="spellStart"/>
+      <w:r>
+        <w:rPr>
+          <w:rFonts w:ascii="Times New Roman" w:eastAsia="Times New Roman" w:hAnsi="Times New Roman" w:cs="Times New Roman"/>
+          <w:bCs/>
+          <w:sz w:val="24"/>
+          <w:szCs w:val="24"/>
+          <w:lang w:val="en-US"/>
+        </w:rPr>
+        <w:t>bentukan</w:t>
+      </w:r>
+      <w:proofErr w:type="spellEnd"/>
+      <w:r>
+        <w:rPr>
+          <w:rFonts w:ascii="Times New Roman" w:eastAsia="Times New Roman" w:hAnsi="Times New Roman" w:cs="Times New Roman"/>
+          <w:bCs/>
+          <w:sz w:val="24"/>
+          <w:szCs w:val="24"/>
+          <w:lang w:val="en-US"/>
+        </w:rPr>
+        <w:t xml:space="preserve">. </w:t>
+      </w:r>
+      <w:proofErr w:type="spellStart"/>
+      <w:r>
+        <w:rPr>
+          <w:rFonts w:ascii="Times New Roman" w:eastAsia="Times New Roman" w:hAnsi="Times New Roman" w:cs="Times New Roman"/>
+          <w:bCs/>
+          <w:sz w:val="24"/>
+          <w:szCs w:val="24"/>
+          <w:lang w:val="en-US"/>
+        </w:rPr>
+        <w:t>Tipe</w:t>
+      </w:r>
+      <w:proofErr w:type="spellEnd"/>
+      <w:r>
+        <w:rPr>
+          <w:rFonts w:ascii="Times New Roman" w:eastAsia="Times New Roman" w:hAnsi="Times New Roman" w:cs="Times New Roman"/>
+          <w:bCs/>
+          <w:sz w:val="24"/>
+          <w:szCs w:val="24"/>
+          <w:lang w:val="en-US"/>
+        </w:rPr>
+        <w:t xml:space="preserve"> </w:t>
+      </w:r>
+      <w:proofErr w:type="spellStart"/>
+      <w:r>
+        <w:rPr>
+          <w:rFonts w:ascii="Times New Roman" w:eastAsia="Times New Roman" w:hAnsi="Times New Roman" w:cs="Times New Roman"/>
+          <w:bCs/>
+          <w:sz w:val="24"/>
+          <w:szCs w:val="24"/>
+          <w:lang w:val="en-US"/>
+        </w:rPr>
+        <w:t>bentukan</w:t>
+      </w:r>
+      <w:proofErr w:type="spellEnd"/>
+      <w:r>
+        <w:rPr>
+          <w:rFonts w:ascii="Times New Roman" w:eastAsia="Times New Roman" w:hAnsi="Times New Roman" w:cs="Times New Roman"/>
+          <w:bCs/>
+          <w:sz w:val="24"/>
+          <w:szCs w:val="24"/>
+          <w:lang w:val="en-US"/>
+        </w:rPr>
+        <w:t xml:space="preserve"> yang </w:t>
+      </w:r>
+      <w:proofErr w:type="spellStart"/>
+      <w:r>
+        <w:rPr>
+          <w:rFonts w:ascii="Times New Roman" w:eastAsia="Times New Roman" w:hAnsi="Times New Roman" w:cs="Times New Roman"/>
+          <w:bCs/>
+          <w:sz w:val="24"/>
+          <w:szCs w:val="24"/>
+          <w:lang w:val="en-US"/>
+        </w:rPr>
+        <w:t>digunakan</w:t>
+      </w:r>
+      <w:proofErr w:type="spellEnd"/>
+      <w:r>
+        <w:rPr>
+          <w:rFonts w:ascii="Times New Roman" w:eastAsia="Times New Roman" w:hAnsi="Times New Roman" w:cs="Times New Roman"/>
+          <w:bCs/>
+          <w:sz w:val="24"/>
+          <w:szCs w:val="24"/>
+          <w:lang w:val="en-US"/>
+        </w:rPr>
+        <w:t xml:space="preserve"> </w:t>
+      </w:r>
+      <w:proofErr w:type="spellStart"/>
+      <w:r>
+        <w:rPr>
+          <w:rFonts w:ascii="Times New Roman" w:eastAsia="Times New Roman" w:hAnsi="Times New Roman" w:cs="Times New Roman"/>
+          <w:bCs/>
+          <w:sz w:val="24"/>
+          <w:szCs w:val="24"/>
+          <w:lang w:val="en-US"/>
+        </w:rPr>
+        <w:t>adalah</w:t>
+      </w:r>
+      <w:proofErr w:type="spellEnd"/>
+      <w:r>
+        <w:rPr>
+          <w:rFonts w:ascii="Times New Roman" w:eastAsia="Times New Roman" w:hAnsi="Times New Roman" w:cs="Times New Roman"/>
+          <w:bCs/>
+          <w:sz w:val="24"/>
+          <w:szCs w:val="24"/>
+          <w:lang w:val="en-US"/>
+        </w:rPr>
+        <w:t xml:space="preserve"> POINT dan SET </w:t>
+      </w:r>
+      <w:proofErr w:type="spellStart"/>
+      <w:r>
+        <w:rPr>
+          <w:rFonts w:ascii="Times New Roman" w:eastAsia="Times New Roman" w:hAnsi="Times New Roman" w:cs="Times New Roman"/>
+          <w:bCs/>
+          <w:sz w:val="24"/>
+          <w:szCs w:val="24"/>
+          <w:lang w:val="en-US"/>
+        </w:rPr>
+        <w:t>dengan</w:t>
+      </w:r>
+      <w:proofErr w:type="spellEnd"/>
+      <w:r>
+        <w:rPr>
+          <w:rFonts w:ascii="Times New Roman" w:eastAsia="Times New Roman" w:hAnsi="Times New Roman" w:cs="Times New Roman"/>
+          <w:bCs/>
+          <w:sz w:val="24"/>
+          <w:szCs w:val="24"/>
+          <w:lang w:val="en-US"/>
+        </w:rPr>
+        <w:t xml:space="preserve"> </w:t>
+      </w:r>
+      <w:proofErr w:type="spellStart"/>
+      <w:r>
+        <w:rPr>
+          <w:rFonts w:ascii="Times New Roman" w:eastAsia="Times New Roman" w:hAnsi="Times New Roman" w:cs="Times New Roman"/>
+          <w:bCs/>
+          <w:sz w:val="24"/>
+          <w:szCs w:val="24"/>
+          <w:lang w:val="en-US"/>
+        </w:rPr>
+        <w:t>spesifikasi</w:t>
+      </w:r>
+      <w:proofErr w:type="spellEnd"/>
+      <w:r>
+        <w:rPr>
+          <w:rFonts w:ascii="Times New Roman" w:eastAsia="Times New Roman" w:hAnsi="Times New Roman" w:cs="Times New Roman"/>
+          <w:bCs/>
+          <w:sz w:val="24"/>
+          <w:szCs w:val="24"/>
+          <w:lang w:val="en-US"/>
+        </w:rPr>
+        <w:t xml:space="preserve"> </w:t>
+      </w:r>
+      <w:proofErr w:type="spellStart"/>
+      <w:r>
+        <w:rPr>
+          <w:rFonts w:ascii="Times New Roman" w:eastAsia="Times New Roman" w:hAnsi="Times New Roman" w:cs="Times New Roman"/>
+          <w:bCs/>
+          <w:sz w:val="24"/>
+          <w:szCs w:val="24"/>
+          <w:lang w:val="en-US"/>
+        </w:rPr>
+        <w:t>sebagai</w:t>
+      </w:r>
+      <w:proofErr w:type="spellEnd"/>
+      <w:r>
+        <w:rPr>
+          <w:rFonts w:ascii="Times New Roman" w:eastAsia="Times New Roman" w:hAnsi="Times New Roman" w:cs="Times New Roman"/>
+          <w:bCs/>
+          <w:sz w:val="24"/>
+          <w:szCs w:val="24"/>
+          <w:lang w:val="en-US"/>
+        </w:rPr>
+        <w:t xml:space="preserve"> </w:t>
+      </w:r>
+      <w:proofErr w:type="spellStart"/>
+      <w:proofErr w:type="gramStart"/>
+      <w:r>
+        <w:rPr>
+          <w:rFonts w:ascii="Times New Roman" w:eastAsia="Times New Roman" w:hAnsi="Times New Roman" w:cs="Times New Roman"/>
+          <w:bCs/>
+          <w:sz w:val="24"/>
+          <w:szCs w:val="24"/>
+          <w:lang w:val="en-US"/>
+        </w:rPr>
+        <w:t>berikut</w:t>
+      </w:r>
+      <w:proofErr w:type="spellEnd"/>
+      <w:r>
+        <w:rPr>
+          <w:rFonts w:ascii="Times New Roman" w:eastAsia="Times New Roman" w:hAnsi="Times New Roman" w:cs="Times New Roman"/>
+          <w:bCs/>
+          <w:sz w:val="24"/>
+          <w:szCs w:val="24"/>
+          <w:lang w:val="en-US"/>
+        </w:rPr>
+        <w:t xml:space="preserve"> :</w:t>
+      </w:r>
+      <w:proofErr w:type="gramEnd"/>
+    </w:p>
+    <w:tbl>
+      <w:tblPr>
+        <w:tblStyle w:val="TableGrid"/>
+        <w:tblW w:w="0" w:type="auto"/>
+        <w:tblLook w:val="04A0" w:firstRow="1" w:lastRow="0" w:firstColumn="1" w:lastColumn="0" w:noHBand="0" w:noVBand="1"/>
+      </w:tblPr>
+      <w:tblGrid>
+        <w:gridCol w:w="9242"/>
+      </w:tblGrid>
+      <w:tr>
+        <w:tc>
+          <w:tcPr>
+            <w:tcW w:w="9242" w:type="dxa"/>
+          </w:tcPr>
+          <w:p>
+            <w:pPr>
+              <w:shd w:val="clear" w:color="auto" w:fill="FFFFFF"/>
+              <w:spacing w:line="285" w:lineRule="atLeast"/>
+              <w:rPr>
+                <w:rFonts w:ascii="Consolas" w:eastAsia="Times New Roman" w:hAnsi="Consolas" w:cs="Times New Roman"/>
+                <w:color w:val="000000"/>
+                <w:sz w:val="21"/>
+                <w:szCs w:val="21"/>
+                <w:lang w:val="en-US"/>
+              </w:rPr>
+            </w:pPr>
+            <w:r>
+              <w:rPr>
+                <w:rFonts w:ascii="Consolas" w:eastAsia="Times New Roman" w:hAnsi="Consolas" w:cs="Times New Roman"/>
+                <w:color w:val="0000FF"/>
+                <w:sz w:val="21"/>
+                <w:szCs w:val="21"/>
+                <w:lang w:val="en-US"/>
+              </w:rPr>
+              <w:t>typedef</w:t>
+            </w:r>
+            <w:r>
+              <w:rPr>
+                <w:rFonts w:ascii="Consolas" w:eastAsia="Times New Roman" w:hAnsi="Consolas" w:cs="Times New Roman"/>
+                <w:color w:val="000000"/>
+                <w:sz w:val="21"/>
+                <w:szCs w:val="21"/>
+                <w:lang w:val="en-US"/>
+              </w:rPr>
+              <w:t> </w:t>
+            </w:r>
+            <w:r>
+              <w:rPr>
+                <w:rFonts w:ascii="Consolas" w:eastAsia="Times New Roman" w:hAnsi="Consolas" w:cs="Times New Roman"/>
+                <w:color w:val="0000FF"/>
+                <w:sz w:val="21"/>
+                <w:szCs w:val="21"/>
+                <w:lang w:val="en-US"/>
+              </w:rPr>
+              <w:t>struct</w:t>
+            </w:r>
+            <w:r>
+              <w:rPr>
+                <w:rFonts w:ascii="Consolas" w:eastAsia="Times New Roman" w:hAnsi="Consolas" w:cs="Times New Roman"/>
+                <w:color w:val="000000"/>
+                <w:sz w:val="21"/>
+                <w:szCs w:val="21"/>
+                <w:lang w:val="en-US"/>
+              </w:rPr>
+              <w:t> { </w:t>
+            </w:r>
+          </w:p>
+          <w:p>
+            <w:pPr>
+              <w:shd w:val="clear" w:color="auto" w:fill="FFFFFF"/>
+              <w:spacing w:line="285" w:lineRule="atLeast"/>
+              <w:rPr>
+                <w:rFonts w:ascii="Consolas" w:eastAsia="Times New Roman" w:hAnsi="Consolas" w:cs="Times New Roman"/>
+                <w:color w:val="000000"/>
+                <w:sz w:val="21"/>
+                <w:szCs w:val="21"/>
+                <w:lang w:val="en-US"/>
+              </w:rPr>
+            </w:pPr>
+            <w:r>
+              <w:rPr>
+                <w:rFonts w:ascii="Consolas" w:eastAsia="Times New Roman" w:hAnsi="Consolas" w:cs="Times New Roman"/>
+                <w:color w:val="000000"/>
+                <w:sz w:val="21"/>
+                <w:szCs w:val="21"/>
+                <w:lang w:val="en-US"/>
+              </w:rPr>
+              <w:t>    </w:t>
+            </w:r>
+            <w:r>
+              <w:rPr>
+                <w:rFonts w:ascii="Consolas" w:eastAsia="Times New Roman" w:hAnsi="Consolas" w:cs="Times New Roman"/>
+                <w:color w:val="0000FF"/>
+                <w:sz w:val="21"/>
+                <w:szCs w:val="21"/>
+                <w:lang w:val="en-US"/>
+              </w:rPr>
+              <w:t>int</w:t>
+            </w:r>
+            <w:r>
+              <w:rPr>
+                <w:rFonts w:ascii="Consolas" w:eastAsia="Times New Roman" w:hAnsi="Consolas" w:cs="Times New Roman"/>
+                <w:color w:val="000000"/>
+                <w:sz w:val="21"/>
+                <w:szCs w:val="21"/>
+                <w:lang w:val="en-US"/>
+              </w:rPr>
+              <w:t> X;</w:t>
+            </w:r>
+            <w:r>
+              <w:rPr>
+                <w:rFonts w:ascii="Consolas" w:eastAsia="Times New Roman" w:hAnsi="Consolas" w:cs="Times New Roman"/>
+                <w:color w:val="008000"/>
+                <w:sz w:val="21"/>
+                <w:szCs w:val="21"/>
+                <w:lang w:val="en-US"/>
+              </w:rPr>
+              <w:t> /* </w:t>
+            </w:r>
+            <w:proofErr w:type="spellStart"/>
+            <w:r>
+              <w:rPr>
+                <w:rFonts w:ascii="Consolas" w:eastAsia="Times New Roman" w:hAnsi="Consolas" w:cs="Times New Roman"/>
+                <w:color w:val="008000"/>
+                <w:sz w:val="21"/>
+                <w:szCs w:val="21"/>
+                <w:lang w:val="en-US"/>
+              </w:rPr>
+              <w:t>Absis</w:t>
+            </w:r>
+            <w:proofErr w:type="spellEnd"/>
+            <w:r>
+              <w:rPr>
+                <w:rFonts w:ascii="Consolas" w:eastAsia="Times New Roman" w:hAnsi="Consolas" w:cs="Times New Roman"/>
+                <w:color w:val="008000"/>
+                <w:sz w:val="21"/>
+                <w:szCs w:val="21"/>
+                <w:lang w:val="en-US"/>
+              </w:rPr>
+              <w:t>   */</w:t>
+            </w:r>
+          </w:p>
+          <w:p>
+            <w:pPr>
+              <w:shd w:val="clear" w:color="auto" w:fill="FFFFFF"/>
+              <w:spacing w:line="285" w:lineRule="atLeast"/>
+              <w:rPr>
+                <w:rFonts w:ascii="Consolas" w:eastAsia="Times New Roman" w:hAnsi="Consolas" w:cs="Times New Roman"/>
+                <w:color w:val="000000"/>
+                <w:sz w:val="21"/>
+                <w:szCs w:val="21"/>
+                <w:lang w:val="en-US"/>
+              </w:rPr>
+            </w:pPr>
+            <w:r>
+              <w:rPr>
+                <w:rFonts w:ascii="Consolas" w:eastAsia="Times New Roman" w:hAnsi="Consolas" w:cs="Times New Roman"/>
+                <w:color w:val="000000"/>
+                <w:sz w:val="21"/>
+                <w:szCs w:val="21"/>
+                <w:lang w:val="en-US"/>
+              </w:rPr>
+              <w:t>    </w:t>
+            </w:r>
+            <w:r>
+              <w:rPr>
+                <w:rFonts w:ascii="Consolas" w:eastAsia="Times New Roman" w:hAnsi="Consolas" w:cs="Times New Roman"/>
+                <w:color w:val="0000FF"/>
+                <w:sz w:val="21"/>
+                <w:szCs w:val="21"/>
+                <w:lang w:val="en-US"/>
+              </w:rPr>
+              <w:t>int</w:t>
+            </w:r>
+            <w:r>
+              <w:rPr>
+                <w:rFonts w:ascii="Consolas" w:eastAsia="Times New Roman" w:hAnsi="Consolas" w:cs="Times New Roman"/>
+                <w:color w:val="000000"/>
+                <w:sz w:val="21"/>
+                <w:szCs w:val="21"/>
+                <w:lang w:val="en-US"/>
+              </w:rPr>
+              <w:t> Y;</w:t>
+            </w:r>
+            <w:r>
+              <w:rPr>
+                <w:rFonts w:ascii="Consolas" w:eastAsia="Times New Roman" w:hAnsi="Consolas" w:cs="Times New Roman"/>
+                <w:color w:val="008000"/>
+                <w:sz w:val="21"/>
+                <w:szCs w:val="21"/>
+                <w:lang w:val="en-US"/>
+              </w:rPr>
+              <w:t> /* </w:t>
+            </w:r>
+            <w:proofErr w:type="spellStart"/>
+            <w:r>
+              <w:rPr>
+                <w:rFonts w:ascii="Consolas" w:eastAsia="Times New Roman" w:hAnsi="Consolas" w:cs="Times New Roman"/>
+                <w:color w:val="008000"/>
+                <w:sz w:val="21"/>
+                <w:szCs w:val="21"/>
+                <w:lang w:val="en-US"/>
+              </w:rPr>
+              <w:t>Ordinat</w:t>
+            </w:r>
+            <w:proofErr w:type="spellEnd"/>
+            <w:r>
+              <w:rPr>
+                <w:rFonts w:ascii="Consolas" w:eastAsia="Times New Roman" w:hAnsi="Consolas" w:cs="Times New Roman"/>
+                <w:color w:val="008000"/>
+                <w:sz w:val="21"/>
+                <w:szCs w:val="21"/>
+                <w:lang w:val="en-US"/>
+              </w:rPr>
+              <w:t> *</w:t>
+            </w:r>
+            <w:proofErr w:type="gramStart"/>
+            <w:r>
+              <w:rPr>
+                <w:rFonts w:ascii="Consolas" w:eastAsia="Times New Roman" w:hAnsi="Consolas" w:cs="Times New Roman"/>
+                <w:color w:val="008000"/>
+                <w:sz w:val="21"/>
+                <w:szCs w:val="21"/>
+                <w:lang w:val="en-US"/>
+              </w:rPr>
+              <w:t>/</w:t>
+            </w:r>
+            <w:r>
+              <w:rPr>
+                <w:rFonts w:ascii="Consolas" w:eastAsia="Times New Roman" w:hAnsi="Consolas" w:cs="Times New Roman"/>
+                <w:color w:val="000000"/>
+                <w:sz w:val="21"/>
+                <w:szCs w:val="21"/>
+                <w:lang w:val="en-US"/>
+              </w:rPr>
+              <w:t>;</w:t>
+            </w:r>
+            <w:proofErr w:type="gramEnd"/>
+          </w:p>
+          <w:p>
+            <w:pPr>
+              <w:shd w:val="clear" w:color="auto" w:fill="FFFFFF"/>
+              <w:spacing w:line="285" w:lineRule="atLeast"/>
+              <w:rPr>
+                <w:rFonts w:ascii="Consolas" w:eastAsia="Times New Roman" w:hAnsi="Consolas" w:cs="Times New Roman"/>
+                <w:color w:val="000000"/>
+                <w:sz w:val="21"/>
+                <w:szCs w:val="21"/>
+                <w:lang w:val="en-US"/>
+              </w:rPr>
+            </w:pPr>
+            <w:r>
+              <w:rPr>
+                <w:rFonts w:ascii="Consolas" w:eastAsia="Times New Roman" w:hAnsi="Consolas" w:cs="Times New Roman"/>
+                <w:color w:val="000000"/>
+                <w:sz w:val="21"/>
+                <w:szCs w:val="21"/>
+                <w:lang w:val="en-US"/>
+              </w:rPr>
+              <w:t>} </w:t>
+            </w:r>
+            <w:proofErr w:type="gramStart"/>
+            <w:r>
+              <w:rPr>
+                <w:rFonts w:ascii="Consolas" w:eastAsia="Times New Roman" w:hAnsi="Consolas" w:cs="Times New Roman"/>
+                <w:color w:val="267F99"/>
+                <w:sz w:val="21"/>
+                <w:szCs w:val="21"/>
+                <w:lang w:val="en-US"/>
+              </w:rPr>
+              <w:t>POINT</w:t>
+            </w:r>
+            <w:r>
+              <w:rPr>
+                <w:rFonts w:ascii="Consolas" w:eastAsia="Times New Roman" w:hAnsi="Consolas" w:cs="Times New Roman"/>
+                <w:color w:val="000000"/>
+                <w:sz w:val="21"/>
+                <w:szCs w:val="21"/>
+                <w:lang w:val="en-US"/>
+              </w:rPr>
+              <w:t>;</w:t>
+            </w:r>
+            <w:proofErr w:type="gramEnd"/>
+          </w:p>
+          <w:p>
+            <w:pPr>
+              <w:shd w:val="clear" w:color="auto" w:fill="FFFFFF"/>
+              <w:spacing w:line="285" w:lineRule="atLeast"/>
+              <w:rPr>
+                <w:rFonts w:ascii="Consolas" w:eastAsia="Times New Roman" w:hAnsi="Consolas" w:cs="Times New Roman"/>
+                <w:color w:val="000000"/>
+                <w:sz w:val="21"/>
+                <w:szCs w:val="21"/>
+                <w:lang w:val="en-US"/>
+              </w:rPr>
+            </w:pPr>
+          </w:p>
+          <w:p>
+            <w:pPr>
+              <w:shd w:val="clear" w:color="auto" w:fill="FFFFFF"/>
+              <w:spacing w:line="285" w:lineRule="atLeast"/>
+              <w:rPr>
+                <w:rFonts w:ascii="Consolas" w:eastAsia="Times New Roman" w:hAnsi="Consolas" w:cs="Times New Roman"/>
+                <w:color w:val="000000"/>
+                <w:sz w:val="21"/>
+                <w:szCs w:val="21"/>
+                <w:lang w:val="en-US"/>
+              </w:rPr>
+            </w:pPr>
+            <w:r>
+              <w:rPr>
+                <w:rFonts w:ascii="Consolas" w:eastAsia="Times New Roman" w:hAnsi="Consolas" w:cs="Times New Roman"/>
+                <w:color w:val="0000FF"/>
+                <w:sz w:val="21"/>
+                <w:szCs w:val="21"/>
+                <w:lang w:val="en-US"/>
+              </w:rPr>
+              <w:t>typedef</w:t>
+            </w:r>
+            <w:r>
+              <w:rPr>
+                <w:rFonts w:ascii="Consolas" w:eastAsia="Times New Roman" w:hAnsi="Consolas" w:cs="Times New Roman"/>
+                <w:color w:val="000000"/>
+                <w:sz w:val="21"/>
+                <w:szCs w:val="21"/>
+                <w:lang w:val="en-US"/>
+              </w:rPr>
+              <w:t> </w:t>
+            </w:r>
+            <w:r>
+              <w:rPr>
+                <w:rFonts w:ascii="Consolas" w:eastAsia="Times New Roman" w:hAnsi="Consolas" w:cs="Times New Roman"/>
+                <w:color w:val="0000FF"/>
+                <w:sz w:val="21"/>
+                <w:szCs w:val="21"/>
+                <w:lang w:val="en-US"/>
+              </w:rPr>
+              <w:t>struct</w:t>
+            </w:r>
+            <w:r>
+              <w:rPr>
+                <w:rFonts w:ascii="Consolas" w:eastAsia="Times New Roman" w:hAnsi="Consolas" w:cs="Times New Roman"/>
+                <w:color w:val="000000"/>
+                <w:sz w:val="21"/>
+                <w:szCs w:val="21"/>
+                <w:lang w:val="en-US"/>
+              </w:rPr>
+              <w:t> {</w:t>
+            </w:r>
+          </w:p>
+          <w:p>
+            <w:pPr>
+              <w:shd w:val="clear" w:color="auto" w:fill="FFFFFF"/>
+              <w:spacing w:line="285" w:lineRule="atLeast"/>
+              <w:rPr>
+                <w:rFonts w:ascii="Consolas" w:eastAsia="Times New Roman" w:hAnsi="Consolas" w:cs="Times New Roman"/>
+                <w:color w:val="000000"/>
+                <w:sz w:val="21"/>
+                <w:szCs w:val="21"/>
+                <w:lang w:val="en-US"/>
+              </w:rPr>
+            </w:pPr>
+            <w:r>
+              <w:rPr>
+                <w:rFonts w:ascii="Consolas" w:eastAsia="Times New Roman" w:hAnsi="Consolas" w:cs="Times New Roman"/>
+                <w:color w:val="000000"/>
+                <w:sz w:val="21"/>
+                <w:szCs w:val="21"/>
+                <w:lang w:val="en-US"/>
+              </w:rPr>
+              <w:t>    </w:t>
+            </w:r>
+            <w:r>
+              <w:rPr>
+                <w:rFonts w:ascii="Consolas" w:eastAsia="Times New Roman" w:hAnsi="Consolas" w:cs="Times New Roman"/>
+                <w:color w:val="267F99"/>
+                <w:sz w:val="21"/>
+                <w:szCs w:val="21"/>
+                <w:lang w:val="en-US"/>
+              </w:rPr>
+              <w:t>POINT</w:t>
+            </w:r>
+            <w:r>
+              <w:rPr>
+                <w:rFonts w:ascii="Consolas" w:eastAsia="Times New Roman" w:hAnsi="Consolas" w:cs="Times New Roman"/>
+                <w:color w:val="000000"/>
+                <w:sz w:val="21"/>
+                <w:szCs w:val="21"/>
+                <w:lang w:val="en-US"/>
+              </w:rPr>
+              <w:t xml:space="preserve"> </w:t>
+            </w:r>
+            <w:r>
+              <w:rPr>
+                <w:rFonts w:ascii="Consolas" w:eastAsia="Times New Roman" w:hAnsi="Consolas" w:cs="Times New Roman"/>
+                <w:color w:val="000000"/>
+                <w:sz w:val="21"/>
+                <w:szCs w:val="21"/>
+                <w:lang w:val="en-US"/>
+              </w:rPr>
+              <w:t>*Tab;</w:t>
+            </w:r>
+            <w:r>
+              <w:rPr>
+                <w:rFonts w:ascii="Consolas" w:eastAsia="Times New Roman" w:hAnsi="Consolas" w:cs="Times New Roman"/>
+                <w:color w:val="008000"/>
+                <w:sz w:val="21"/>
+                <w:szCs w:val="21"/>
+                <w:lang w:val="en-US"/>
+              </w:rPr>
+              <w:t> /* Container </w:t>
+            </w:r>
+            <w:proofErr w:type="spellStart"/>
+            <w:r>
+              <w:rPr>
+                <w:rFonts w:ascii="Consolas" w:eastAsia="Times New Roman" w:hAnsi="Consolas" w:cs="Times New Roman"/>
+                <w:color w:val="008000"/>
+                <w:sz w:val="21"/>
+                <w:szCs w:val="21"/>
+                <w:lang w:val="en-US"/>
+              </w:rPr>
+              <w:t>menyimpan</w:t>
+            </w:r>
+            <w:proofErr w:type="spellEnd"/>
+            <w:r>
+              <w:rPr>
+                <w:rFonts w:ascii="Consolas" w:eastAsia="Times New Roman" w:hAnsi="Consolas" w:cs="Times New Roman"/>
+                <w:color w:val="008000"/>
+                <w:sz w:val="21"/>
+                <w:szCs w:val="21"/>
+                <w:lang w:val="en-US"/>
+              </w:rPr>
+              <w:t> </w:t>
+            </w:r>
+            <w:proofErr w:type="spellStart"/>
+            <w:r>
+              <w:rPr>
+                <w:rFonts w:ascii="Consolas" w:eastAsia="Times New Roman" w:hAnsi="Consolas" w:cs="Times New Roman"/>
+                <w:color w:val="008000"/>
+                <w:sz w:val="21"/>
+                <w:szCs w:val="21"/>
+                <w:lang w:val="en-US"/>
+              </w:rPr>
+              <w:t>elemen</w:t>
+            </w:r>
+            <w:proofErr w:type="spellEnd"/>
+            <w:r>
+              <w:rPr>
+                <w:rFonts w:ascii="Consolas" w:eastAsia="Times New Roman" w:hAnsi="Consolas" w:cs="Times New Roman"/>
+                <w:color w:val="008000"/>
+                <w:sz w:val="21"/>
+                <w:szCs w:val="21"/>
+                <w:lang w:val="en-US"/>
+              </w:rPr>
+              <w:t> */</w:t>
+            </w:r>
+          </w:p>
+          <w:p>
+            <w:pPr>
+              <w:shd w:val="clear" w:color="auto" w:fill="FFFFFF"/>
+              <w:spacing w:line="285" w:lineRule="atLeast"/>
+              <w:rPr>
+                <w:rFonts w:ascii="Consolas" w:eastAsia="Times New Roman" w:hAnsi="Consolas" w:cs="Times New Roman"/>
+                <w:color w:val="000000"/>
+                <w:sz w:val="21"/>
+                <w:szCs w:val="21"/>
+                <w:lang w:val="en-US"/>
+              </w:rPr>
+            </w:pPr>
+            <w:r>
+              <w:rPr>
+                <w:rFonts w:ascii="Consolas" w:eastAsia="Times New Roman" w:hAnsi="Consolas" w:cs="Times New Roman"/>
+                <w:color w:val="000000"/>
+                <w:sz w:val="21"/>
+                <w:szCs w:val="21"/>
+                <w:lang w:val="en-US"/>
+              </w:rPr>
+              <w:t>    </w:t>
+            </w:r>
+            <w:r>
+              <w:rPr>
+                <w:rFonts w:ascii="Consolas" w:eastAsia="Times New Roman" w:hAnsi="Consolas" w:cs="Times New Roman"/>
+                <w:color w:val="0000FF"/>
+                <w:sz w:val="21"/>
+                <w:szCs w:val="21"/>
+                <w:lang w:val="en-US"/>
+              </w:rPr>
+              <w:t>int</w:t>
+            </w:r>
+            <w:r>
+              <w:rPr>
+                <w:rFonts w:ascii="Consolas" w:eastAsia="Times New Roman" w:hAnsi="Consolas" w:cs="Times New Roman"/>
+                <w:color w:val="000000"/>
+                <w:sz w:val="21"/>
+                <w:szCs w:val="21"/>
+                <w:lang w:val="en-US"/>
+              </w:rPr>
+              <w:t> </w:t>
+            </w:r>
+            <w:proofErr w:type="spellStart"/>
+            <w:proofErr w:type="gramStart"/>
+            <w:r>
+              <w:rPr>
+                <w:rFonts w:ascii="Consolas" w:eastAsia="Times New Roman" w:hAnsi="Consolas" w:cs="Times New Roman"/>
+                <w:color w:val="000000"/>
+                <w:sz w:val="21"/>
+                <w:szCs w:val="21"/>
+                <w:lang w:val="en-US"/>
+              </w:rPr>
+              <w:t>MaxEl</w:t>
+            </w:r>
+            <w:proofErr w:type="spellEnd"/>
+            <w:r>
+              <w:rPr>
+                <w:rFonts w:ascii="Consolas" w:eastAsia="Times New Roman" w:hAnsi="Consolas" w:cs="Times New Roman"/>
+                <w:color w:val="000000"/>
+                <w:sz w:val="21"/>
+                <w:szCs w:val="21"/>
+                <w:lang w:val="en-US"/>
+              </w:rPr>
+              <w:t>;</w:t>
+            </w:r>
+            <w:r>
+              <w:rPr>
+                <w:rFonts w:ascii="Consolas" w:eastAsia="Times New Roman" w:hAnsi="Consolas" w:cs="Times New Roman"/>
+                <w:color w:val="008000"/>
+                <w:sz w:val="21"/>
+                <w:szCs w:val="21"/>
+                <w:lang w:val="en-US"/>
+              </w:rPr>
+              <w:t>  /</w:t>
+            </w:r>
+            <w:proofErr w:type="gramEnd"/>
+            <w:r>
+              <w:rPr>
+                <w:rFonts w:ascii="Consolas" w:eastAsia="Times New Roman" w:hAnsi="Consolas" w:cs="Times New Roman"/>
+                <w:color w:val="008000"/>
+                <w:sz w:val="21"/>
+                <w:szCs w:val="21"/>
+                <w:lang w:val="en-US"/>
+              </w:rPr>
+              <w:t>* </w:t>
+            </w:r>
+            <w:proofErr w:type="spellStart"/>
+            <w:r>
+              <w:rPr>
+                <w:rFonts w:ascii="Consolas" w:eastAsia="Times New Roman" w:hAnsi="Consolas" w:cs="Times New Roman"/>
+                <w:color w:val="008000"/>
+                <w:sz w:val="21"/>
+                <w:szCs w:val="21"/>
+                <w:lang w:val="en-US"/>
+              </w:rPr>
+              <w:t>Jumlah</w:t>
+            </w:r>
+            <w:proofErr w:type="spellEnd"/>
+            <w:r>
+              <w:rPr>
+                <w:rFonts w:ascii="Consolas" w:eastAsia="Times New Roman" w:hAnsi="Consolas" w:cs="Times New Roman"/>
+                <w:color w:val="008000"/>
+                <w:sz w:val="21"/>
+                <w:szCs w:val="21"/>
+                <w:lang w:val="en-US"/>
+              </w:rPr>
+              <w:t> </w:t>
+            </w:r>
+            <w:proofErr w:type="spellStart"/>
+            <w:r>
+              <w:rPr>
+                <w:rFonts w:ascii="Consolas" w:eastAsia="Times New Roman" w:hAnsi="Consolas" w:cs="Times New Roman"/>
+                <w:color w:val="008000"/>
+                <w:sz w:val="21"/>
+                <w:szCs w:val="21"/>
+                <w:lang w:val="en-US"/>
+              </w:rPr>
+              <w:t>maksimum</w:t>
+            </w:r>
+            <w:proofErr w:type="spellEnd"/>
+            <w:r>
+              <w:rPr>
+                <w:rFonts w:ascii="Consolas" w:eastAsia="Times New Roman" w:hAnsi="Consolas" w:cs="Times New Roman"/>
+                <w:color w:val="008000"/>
+                <w:sz w:val="21"/>
+                <w:szCs w:val="21"/>
+                <w:lang w:val="en-US"/>
+              </w:rPr>
+              <w:t> </w:t>
+            </w:r>
+            <w:proofErr w:type="spellStart"/>
+            <w:r>
+              <w:rPr>
+                <w:rFonts w:ascii="Consolas" w:eastAsia="Times New Roman" w:hAnsi="Consolas" w:cs="Times New Roman"/>
+                <w:color w:val="008000"/>
+                <w:sz w:val="21"/>
+                <w:szCs w:val="21"/>
+                <w:lang w:val="en-US"/>
+              </w:rPr>
+              <w:t>elemen</w:t>
+            </w:r>
+            <w:proofErr w:type="spellEnd"/>
+            <w:r>
+              <w:rPr>
+                <w:rFonts w:ascii="Consolas" w:eastAsia="Times New Roman" w:hAnsi="Consolas" w:cs="Times New Roman"/>
+                <w:color w:val="008000"/>
+                <w:sz w:val="21"/>
+                <w:szCs w:val="21"/>
+                <w:lang w:val="en-US"/>
+              </w:rPr>
+              <w:t> */</w:t>
+            </w:r>
+          </w:p>
+          <w:p>
+            <w:pPr>
+              <w:shd w:val="clear" w:color="auto" w:fill="FFFFFF"/>
+              <w:spacing w:line="285" w:lineRule="atLeast"/>
+              <w:rPr>
+                <w:rFonts w:ascii="Consolas" w:eastAsia="Times New Roman" w:hAnsi="Consolas" w:cs="Times New Roman"/>
+                <w:color w:val="000000"/>
+                <w:sz w:val="21"/>
+                <w:szCs w:val="21"/>
+                <w:lang w:val="en-US"/>
+              </w:rPr>
+            </w:pPr>
+            <w:r>
+              <w:rPr>
+                <w:rFonts w:ascii="Consolas" w:eastAsia="Times New Roman" w:hAnsi="Consolas" w:cs="Times New Roman"/>
+                <w:color w:val="000000"/>
+                <w:sz w:val="21"/>
+                <w:szCs w:val="21"/>
+                <w:lang w:val="en-US"/>
+              </w:rPr>
+              <w:t>} </w:t>
+            </w:r>
+            <w:proofErr w:type="gramStart"/>
+            <w:r>
+              <w:rPr>
+                <w:rFonts w:ascii="Consolas" w:eastAsia="Times New Roman" w:hAnsi="Consolas" w:cs="Times New Roman"/>
+                <w:color w:val="267F99"/>
+                <w:sz w:val="21"/>
+                <w:szCs w:val="21"/>
+                <w:lang w:val="en-US"/>
+              </w:rPr>
+              <w:t>SET</w:t>
+            </w:r>
+            <w:r>
+              <w:rPr>
+                <w:rFonts w:ascii="Consolas" w:eastAsia="Times New Roman" w:hAnsi="Consolas" w:cs="Times New Roman"/>
+                <w:color w:val="000000"/>
+                <w:sz w:val="21"/>
+                <w:szCs w:val="21"/>
+                <w:lang w:val="en-US"/>
+              </w:rPr>
+              <w:t>;</w:t>
+            </w:r>
+            <w:proofErr w:type="gramEnd"/>
+          </w:p>
+          <w:p>
+            <w:pPr>
+              <w:shd w:val="clear" w:color="auto" w:fill="FFFFFF"/>
+              <w:spacing w:line="285" w:lineRule="atLeast"/>
+              <w:rPr>
+                <w:rFonts w:ascii="Consolas" w:eastAsia="Times New Roman" w:hAnsi="Consolas" w:cs="Times New Roman"/>
+                <w:color w:val="000000"/>
+                <w:sz w:val="21"/>
+                <w:szCs w:val="21"/>
+                <w:lang w:val="en-US"/>
+              </w:rPr>
+            </w:pPr>
+          </w:p>
+          <w:p>
+            <w:pPr>
+              <w:shd w:val="clear" w:color="auto" w:fill="FFFFFF"/>
+              <w:spacing w:line="285" w:lineRule="atLeast"/>
+              <w:rPr>
+                <w:rFonts w:ascii="Consolas" w:eastAsia="Times New Roman" w:hAnsi="Consolas" w:cs="Times New Roman"/>
+                <w:color w:val="000000"/>
+                <w:sz w:val="21"/>
+                <w:szCs w:val="21"/>
+                <w:lang w:val="en-US"/>
+              </w:rPr>
+            </w:pPr>
+            <w:r>
+              <w:rPr>
+                <w:rFonts w:ascii="Consolas" w:eastAsia="Times New Roman" w:hAnsi="Consolas" w:cs="Times New Roman"/>
+                <w:color w:val="AF00DB"/>
+                <w:sz w:val="21"/>
+                <w:szCs w:val="21"/>
+                <w:lang w:val="en-US"/>
+              </w:rPr>
+              <w:t>#define</w:t>
+            </w:r>
+            <w:r>
+              <w:rPr>
+                <w:rFonts w:ascii="Consolas" w:eastAsia="Times New Roman" w:hAnsi="Consolas" w:cs="Times New Roman"/>
+                <w:color w:val="0000FF"/>
+                <w:sz w:val="21"/>
+                <w:szCs w:val="21"/>
+                <w:lang w:val="en-US"/>
+              </w:rPr>
+              <w:t> </w:t>
+            </w:r>
+            <w:proofErr w:type="spellStart"/>
+            <w:r>
+              <w:rPr>
+                <w:rFonts w:ascii="Consolas" w:eastAsia="Times New Roman" w:hAnsi="Consolas" w:cs="Times New Roman"/>
+                <w:color w:val="0000FF"/>
+                <w:sz w:val="21"/>
+                <w:szCs w:val="21"/>
+                <w:lang w:val="en-US"/>
+              </w:rPr>
+              <w:t>Absis</w:t>
+            </w:r>
+            <w:proofErr w:type="spellEnd"/>
+            <w:r>
+              <w:rPr>
+                <w:rFonts w:ascii="Consolas" w:eastAsia="Times New Roman" w:hAnsi="Consolas" w:cs="Times New Roman"/>
+                <w:color w:val="0000FF"/>
+                <w:sz w:val="21"/>
+                <w:szCs w:val="21"/>
+                <w:lang w:val="en-US"/>
+              </w:rPr>
+              <w:t>(</w:t>
+            </w:r>
+            <w:r>
+              <w:rPr>
+                <w:rFonts w:ascii="Consolas" w:eastAsia="Times New Roman" w:hAnsi="Consolas" w:cs="Times New Roman"/>
+                <w:color w:val="001080"/>
+                <w:sz w:val="21"/>
+                <w:szCs w:val="21"/>
+                <w:lang w:val="en-US"/>
+              </w:rPr>
+              <w:t>P</w:t>
+            </w:r>
+            <w:r>
+              <w:rPr>
+                <w:rFonts w:ascii="Consolas" w:eastAsia="Times New Roman" w:hAnsi="Consolas" w:cs="Times New Roman"/>
+                <w:color w:val="0000FF"/>
+                <w:sz w:val="21"/>
+                <w:szCs w:val="21"/>
+                <w:lang w:val="en-US"/>
+              </w:rPr>
+              <w:t>) (P).</w:t>
+            </w:r>
+            <w:r>
+              <w:rPr>
+                <w:rFonts w:ascii="Consolas" w:eastAsia="Times New Roman" w:hAnsi="Consolas" w:cs="Times New Roman"/>
+                <w:color w:val="001080"/>
+                <w:sz w:val="21"/>
+                <w:szCs w:val="21"/>
+                <w:lang w:val="en-US"/>
+              </w:rPr>
+              <w:t>X</w:t>
+            </w:r>
+          </w:p>
+          <w:p>
+            <w:pPr>
+              <w:shd w:val="clear" w:color="auto" w:fill="FFFFFF"/>
+              <w:spacing w:line="285" w:lineRule="atLeast"/>
+              <w:rPr>
+                <w:rFonts w:ascii="Consolas" w:eastAsia="Times New Roman" w:hAnsi="Consolas" w:cs="Times New Roman"/>
+                <w:color w:val="000000"/>
+                <w:sz w:val="21"/>
+                <w:szCs w:val="21"/>
+                <w:lang w:val="en-US"/>
+              </w:rPr>
+            </w:pPr>
+            <w:r>
+              <w:rPr>
+                <w:rFonts w:ascii="Consolas" w:eastAsia="Times New Roman" w:hAnsi="Consolas" w:cs="Times New Roman"/>
+                <w:color w:val="AF00DB"/>
+                <w:sz w:val="21"/>
+                <w:szCs w:val="21"/>
+                <w:lang w:val="en-US"/>
+              </w:rPr>
+              <w:t>#define</w:t>
+            </w:r>
+            <w:r>
+              <w:rPr>
+                <w:rFonts w:ascii="Consolas" w:eastAsia="Times New Roman" w:hAnsi="Consolas" w:cs="Times New Roman"/>
+                <w:color w:val="0000FF"/>
+                <w:sz w:val="21"/>
+                <w:szCs w:val="21"/>
+                <w:lang w:val="en-US"/>
+              </w:rPr>
+              <w:t> </w:t>
+            </w:r>
+            <w:proofErr w:type="spellStart"/>
+            <w:r>
+              <w:rPr>
+                <w:rFonts w:ascii="Consolas" w:eastAsia="Times New Roman" w:hAnsi="Consolas" w:cs="Times New Roman"/>
+                <w:color w:val="0000FF"/>
+                <w:sz w:val="21"/>
+                <w:szCs w:val="21"/>
+                <w:lang w:val="en-US"/>
+              </w:rPr>
+              <w:t>Ordinat</w:t>
+            </w:r>
+            <w:proofErr w:type="spellEnd"/>
+            <w:r>
+              <w:rPr>
+                <w:rFonts w:ascii="Consolas" w:eastAsia="Times New Roman" w:hAnsi="Consolas" w:cs="Times New Roman"/>
+                <w:color w:val="0000FF"/>
+                <w:sz w:val="21"/>
+                <w:szCs w:val="21"/>
+                <w:lang w:val="en-US"/>
+              </w:rPr>
+              <w:t>(</w:t>
+            </w:r>
+            <w:r>
+              <w:rPr>
+                <w:rFonts w:ascii="Consolas" w:eastAsia="Times New Roman" w:hAnsi="Consolas" w:cs="Times New Roman"/>
+                <w:color w:val="001080"/>
+                <w:sz w:val="21"/>
+                <w:szCs w:val="21"/>
+                <w:lang w:val="en-US"/>
+              </w:rPr>
+              <w:t>P</w:t>
+            </w:r>
+            <w:r>
+              <w:rPr>
+                <w:rFonts w:ascii="Consolas" w:eastAsia="Times New Roman" w:hAnsi="Consolas" w:cs="Times New Roman"/>
+                <w:color w:val="0000FF"/>
+                <w:sz w:val="21"/>
+                <w:szCs w:val="21"/>
+                <w:lang w:val="en-US"/>
+              </w:rPr>
+              <w:t>) (P</w:t>
+            </w:r>
+            <w:proofErr w:type="gramStart"/>
+            <w:r>
+              <w:rPr>
+                <w:rFonts w:ascii="Consolas" w:eastAsia="Times New Roman" w:hAnsi="Consolas" w:cs="Times New Roman"/>
+                <w:color w:val="0000FF"/>
+                <w:sz w:val="21"/>
+                <w:szCs w:val="21"/>
+                <w:lang w:val="en-US"/>
+              </w:rPr>
+              <w:t>).</w:t>
+            </w:r>
+            <w:r>
+              <w:rPr>
+                <w:rFonts w:ascii="Consolas" w:eastAsia="Times New Roman" w:hAnsi="Consolas" w:cs="Times New Roman"/>
+                <w:color w:val="001080"/>
+                <w:sz w:val="21"/>
+                <w:szCs w:val="21"/>
+                <w:lang w:val="en-US"/>
+              </w:rPr>
+              <w:t>Y</w:t>
+            </w:r>
+            <w:proofErr w:type="gramEnd"/>
+          </w:p>
+          <w:p>
+            <w:pPr>
+              <w:shd w:val="clear" w:color="auto" w:fill="FFFFFF"/>
+              <w:spacing w:line="285" w:lineRule="atLeast"/>
+              <w:rPr>
+                <w:rFonts w:ascii="Consolas" w:eastAsia="Times New Roman" w:hAnsi="Consolas" w:cs="Times New Roman"/>
+                <w:color w:val="000000"/>
+                <w:sz w:val="21"/>
+                <w:szCs w:val="21"/>
+                <w:lang w:val="en-US"/>
+              </w:rPr>
+            </w:pPr>
+            <w:r>
+              <w:rPr>
+                <w:rFonts w:ascii="Consolas" w:eastAsia="Times New Roman" w:hAnsi="Consolas" w:cs="Times New Roman"/>
+                <w:color w:val="AF00DB"/>
+                <w:sz w:val="21"/>
+                <w:szCs w:val="21"/>
+                <w:lang w:val="en-US"/>
+              </w:rPr>
+              <w:t>#define</w:t>
+            </w:r>
+            <w:r>
+              <w:rPr>
+                <w:rFonts w:ascii="Consolas" w:eastAsia="Times New Roman" w:hAnsi="Consolas" w:cs="Times New Roman"/>
+                <w:color w:val="0000FF"/>
+                <w:sz w:val="21"/>
+                <w:szCs w:val="21"/>
+                <w:lang w:val="en-US"/>
+              </w:rPr>
+              <w:t> </w:t>
+            </w:r>
+            <w:proofErr w:type="spellStart"/>
+            <w:proofErr w:type="gramStart"/>
+            <w:r>
+              <w:rPr>
+                <w:rFonts w:ascii="Consolas" w:eastAsia="Times New Roman" w:hAnsi="Consolas" w:cs="Times New Roman"/>
+                <w:color w:val="0000FF"/>
+                <w:sz w:val="21"/>
+                <w:szCs w:val="21"/>
+                <w:lang w:val="en-US"/>
+              </w:rPr>
+              <w:t>Elmt</w:t>
+            </w:r>
+            <w:proofErr w:type="spellEnd"/>
+            <w:r>
+              <w:rPr>
+                <w:rFonts w:ascii="Consolas" w:eastAsia="Times New Roman" w:hAnsi="Consolas" w:cs="Times New Roman"/>
+                <w:color w:val="0000FF"/>
+                <w:sz w:val="21"/>
+                <w:szCs w:val="21"/>
+                <w:lang w:val="en-US"/>
+              </w:rPr>
+              <w:t>(</w:t>
+            </w:r>
+            <w:proofErr w:type="gramEnd"/>
+            <w:r>
+              <w:rPr>
+                <w:rFonts w:ascii="Consolas" w:eastAsia="Times New Roman" w:hAnsi="Consolas" w:cs="Times New Roman"/>
+                <w:color w:val="001080"/>
+                <w:sz w:val="21"/>
+                <w:szCs w:val="21"/>
+                <w:lang w:val="en-US"/>
+              </w:rPr>
+              <w:t>S</w:t>
+            </w:r>
+            <w:r>
+              <w:rPr>
+                <w:rFonts w:ascii="Consolas" w:eastAsia="Times New Roman" w:hAnsi="Consolas" w:cs="Times New Roman"/>
+                <w:color w:val="0000FF"/>
+                <w:sz w:val="21"/>
+                <w:szCs w:val="21"/>
+                <w:lang w:val="en-US"/>
+              </w:rPr>
+              <w:t>, </w:t>
+            </w:r>
+            <w:proofErr w:type="spellStart"/>
+            <w:r>
+              <w:rPr>
+                <w:rFonts w:ascii="Consolas" w:eastAsia="Times New Roman" w:hAnsi="Consolas" w:cs="Times New Roman"/>
+                <w:color w:val="001080"/>
+                <w:sz w:val="21"/>
+                <w:szCs w:val="21"/>
+                <w:lang w:val="en-US"/>
+              </w:rPr>
+              <w:t>i</w:t>
+            </w:r>
+            <w:proofErr w:type="spellEnd"/>
+            <w:r>
+              <w:rPr>
+                <w:rFonts w:ascii="Consolas" w:eastAsia="Times New Roman" w:hAnsi="Consolas" w:cs="Times New Roman"/>
+                <w:color w:val="0000FF"/>
+                <w:sz w:val="21"/>
+                <w:szCs w:val="21"/>
+                <w:lang w:val="en-US"/>
+              </w:rPr>
+              <w:t>) (S).</w:t>
+            </w:r>
+            <w:r>
+              <w:rPr>
+                <w:rFonts w:ascii="Consolas" w:eastAsia="Times New Roman" w:hAnsi="Consolas" w:cs="Times New Roman"/>
+                <w:color w:val="001080"/>
+                <w:sz w:val="21"/>
+                <w:szCs w:val="21"/>
+                <w:lang w:val="en-US"/>
+              </w:rPr>
+              <w:t>Tab</w:t>
+            </w:r>
+            <w:r>
+              <w:rPr>
+                <w:rFonts w:ascii="Consolas" w:eastAsia="Times New Roman" w:hAnsi="Consolas" w:cs="Times New Roman"/>
+                <w:color w:val="0000FF"/>
+                <w:sz w:val="21"/>
+                <w:szCs w:val="21"/>
+                <w:lang w:val="en-US"/>
+              </w:rPr>
+              <w:t>[(</w:t>
+            </w:r>
+            <w:proofErr w:type="spellStart"/>
+            <w:r>
+              <w:rPr>
+                <w:rFonts w:ascii="Consolas" w:eastAsia="Times New Roman" w:hAnsi="Consolas" w:cs="Times New Roman"/>
+                <w:color w:val="0000FF"/>
+                <w:sz w:val="21"/>
+                <w:szCs w:val="21"/>
+                <w:lang w:val="en-US"/>
+              </w:rPr>
+              <w:t>i</w:t>
+            </w:r>
+            <w:proofErr w:type="spellEnd"/>
+            <w:r>
+              <w:rPr>
+                <w:rFonts w:ascii="Consolas" w:eastAsia="Times New Roman" w:hAnsi="Consolas" w:cs="Times New Roman"/>
+                <w:color w:val="0000FF"/>
+                <w:sz w:val="21"/>
+                <w:szCs w:val="21"/>
+                <w:lang w:val="en-US"/>
+              </w:rPr>
+              <w:t>)]</w:t>
+            </w:r>
+          </w:p>
+          <w:p>
+            <w:pPr>
+              <w:shd w:val="clear" w:color="auto" w:fill="FFFFFF"/>
+              <w:spacing w:line="285" w:lineRule="atLeast"/>
+              <w:rPr>
+                <w:rFonts w:ascii="Consolas" w:eastAsia="Times New Roman" w:hAnsi="Consolas" w:cs="Times New Roman"/>
+                <w:color w:val="000000"/>
+                <w:sz w:val="21"/>
+                <w:szCs w:val="21"/>
+                <w:lang w:val="en-US"/>
+              </w:rPr>
+            </w:pPr>
+            <w:r>
+              <w:rPr>
+                <w:rFonts w:ascii="Consolas" w:eastAsia="Times New Roman" w:hAnsi="Consolas" w:cs="Times New Roman"/>
+                <w:color w:val="AF00DB"/>
+                <w:sz w:val="21"/>
+                <w:szCs w:val="21"/>
+                <w:lang w:val="en-US"/>
+              </w:rPr>
+              <w:t>#define</w:t>
+            </w:r>
+            <w:r>
+              <w:rPr>
+                <w:rFonts w:ascii="Consolas" w:eastAsia="Times New Roman" w:hAnsi="Consolas" w:cs="Times New Roman"/>
+                <w:color w:val="0000FF"/>
+                <w:sz w:val="21"/>
+                <w:szCs w:val="21"/>
+                <w:lang w:val="en-US"/>
+              </w:rPr>
+              <w:t> Tab(</w:t>
+            </w:r>
+            <w:r>
+              <w:rPr>
+                <w:rFonts w:ascii="Consolas" w:eastAsia="Times New Roman" w:hAnsi="Consolas" w:cs="Times New Roman"/>
+                <w:color w:val="001080"/>
+                <w:sz w:val="21"/>
+                <w:szCs w:val="21"/>
+                <w:lang w:val="en-US"/>
+              </w:rPr>
+              <w:t>S</w:t>
+            </w:r>
+            <w:r>
+              <w:rPr>
+                <w:rFonts w:ascii="Consolas" w:eastAsia="Times New Roman" w:hAnsi="Consolas" w:cs="Times New Roman"/>
+                <w:color w:val="0000FF"/>
+                <w:sz w:val="21"/>
+                <w:szCs w:val="21"/>
+                <w:lang w:val="en-US"/>
+              </w:rPr>
+              <w:t>) (S</w:t>
+            </w:r>
+            <w:proofErr w:type="gramStart"/>
+            <w:r>
+              <w:rPr>
+                <w:rFonts w:ascii="Consolas" w:eastAsia="Times New Roman" w:hAnsi="Consolas" w:cs="Times New Roman"/>
+                <w:color w:val="0000FF"/>
+                <w:sz w:val="21"/>
+                <w:szCs w:val="21"/>
+                <w:lang w:val="en-US"/>
+              </w:rPr>
+              <w:t>).</w:t>
+            </w:r>
+            <w:r>
+              <w:rPr>
+                <w:rFonts w:ascii="Consolas" w:eastAsia="Times New Roman" w:hAnsi="Consolas" w:cs="Times New Roman"/>
+                <w:color w:val="001080"/>
+                <w:sz w:val="21"/>
+                <w:szCs w:val="21"/>
+                <w:lang w:val="en-US"/>
+              </w:rPr>
+              <w:t>Tab</w:t>
+            </w:r>
+            <w:proofErr w:type="gramEnd"/>
+          </w:p>
+          <w:p>
+            <w:pPr>
+              <w:shd w:val="clear" w:color="auto" w:fill="FFFFFF"/>
+              <w:spacing w:line="285" w:lineRule="atLeast"/>
+              <w:rPr>
+                <w:rFonts w:ascii="Consolas" w:eastAsia="Times New Roman" w:hAnsi="Consolas" w:cs="Times New Roman"/>
+                <w:color w:val="000000"/>
+                <w:sz w:val="21"/>
+                <w:szCs w:val="21"/>
+                <w:lang w:val="en-US"/>
+              </w:rPr>
+            </w:pPr>
+            <w:r>
+              <w:rPr>
+                <w:rFonts w:ascii="Consolas" w:eastAsia="Times New Roman" w:hAnsi="Consolas" w:cs="Times New Roman"/>
+                <w:color w:val="AF00DB"/>
+                <w:sz w:val="21"/>
+                <w:szCs w:val="21"/>
+                <w:lang w:val="en-US"/>
+              </w:rPr>
+              <w:t>#define</w:t>
+            </w:r>
+            <w:r>
+              <w:rPr>
+                <w:rFonts w:ascii="Consolas" w:eastAsia="Times New Roman" w:hAnsi="Consolas" w:cs="Times New Roman"/>
+                <w:color w:val="0000FF"/>
+                <w:sz w:val="21"/>
+                <w:szCs w:val="21"/>
+                <w:lang w:val="en-US"/>
+              </w:rPr>
+              <w:t> </w:t>
+            </w:r>
+            <w:proofErr w:type="spellStart"/>
+            <w:r>
+              <w:rPr>
+                <w:rFonts w:ascii="Consolas" w:eastAsia="Times New Roman" w:hAnsi="Consolas" w:cs="Times New Roman"/>
+                <w:color w:val="0000FF"/>
+                <w:sz w:val="21"/>
+                <w:szCs w:val="21"/>
+                <w:lang w:val="en-US"/>
+              </w:rPr>
+              <w:t>MaxEl</w:t>
+            </w:r>
+            <w:proofErr w:type="spellEnd"/>
+            <w:r>
+              <w:rPr>
+                <w:rFonts w:ascii="Consolas" w:eastAsia="Times New Roman" w:hAnsi="Consolas" w:cs="Times New Roman"/>
+                <w:color w:val="0000FF"/>
+                <w:sz w:val="21"/>
+                <w:szCs w:val="21"/>
+                <w:lang w:val="en-US"/>
+              </w:rPr>
+              <w:t>(</w:t>
+            </w:r>
+            <w:r>
+              <w:rPr>
+                <w:rFonts w:ascii="Consolas" w:eastAsia="Times New Roman" w:hAnsi="Consolas" w:cs="Times New Roman"/>
+                <w:color w:val="001080"/>
+                <w:sz w:val="21"/>
+                <w:szCs w:val="21"/>
+                <w:lang w:val="en-US"/>
+              </w:rPr>
+              <w:t>S</w:t>
+            </w:r>
+            <w:r>
+              <w:rPr>
+                <w:rFonts w:ascii="Consolas" w:eastAsia="Times New Roman" w:hAnsi="Consolas" w:cs="Times New Roman"/>
+                <w:color w:val="0000FF"/>
+                <w:sz w:val="21"/>
+                <w:szCs w:val="21"/>
+                <w:lang w:val="en-US"/>
+              </w:rPr>
+              <w:t>) (S</w:t>
+            </w:r>
+            <w:proofErr w:type="gramStart"/>
+            <w:r>
+              <w:rPr>
+                <w:rFonts w:ascii="Consolas" w:eastAsia="Times New Roman" w:hAnsi="Consolas" w:cs="Times New Roman"/>
+                <w:color w:val="0000FF"/>
+                <w:sz w:val="21"/>
+                <w:szCs w:val="21"/>
+                <w:lang w:val="en-US"/>
+              </w:rPr>
+              <w:t>).</w:t>
+            </w:r>
+            <w:proofErr w:type="spellStart"/>
+            <w:r>
+              <w:rPr>
+                <w:rFonts w:ascii="Consolas" w:eastAsia="Times New Roman" w:hAnsi="Consolas" w:cs="Times New Roman"/>
+                <w:color w:val="001080"/>
+                <w:sz w:val="21"/>
+                <w:szCs w:val="21"/>
+                <w:lang w:val="en-US"/>
+              </w:rPr>
+              <w:t>MaxEl</w:t>
+            </w:r>
+            <w:bookmarkStart w:id="0" w:name="_GoBack"/>
+            <w:bookmarkEnd w:id="0"/>
+            <w:proofErr w:type="spellEnd"/>
+            <w:proofErr w:type="gramEnd"/>
+          </w:p>
+        </w:tc>
+      </w:tr>
+    </w:tbl>
+    <w:p>
+      <w:pPr>
+        <w:spacing w:line="360" w:lineRule="auto"/>
+        <w:jc w:val="both"/>
+        <w:rPr>
+          <w:rFonts w:ascii="Times New Roman" w:eastAsia="Times New Roman" w:hAnsi="Times New Roman" w:cs="Times New Roman"/>
+          <w:bCs/>
+          <w:sz w:val="24"/>
+          <w:szCs w:val="24"/>
+          <w:lang w:val="en-US"/>
+        </w:rPr>
+      </w:pPr>
+      <w:r>
+        <w:rPr>
+          <w:rFonts w:ascii="Times New Roman" w:eastAsia="Times New Roman" w:hAnsi="Times New Roman" w:cs="Times New Roman"/>
+          <w:bCs/>
+          <w:sz w:val="24"/>
+          <w:szCs w:val="24"/>
+          <w:lang w:val="en-US"/>
+        </w:rPr>
+        <w:tab/>
+      </w:r>
+      <w:proofErr w:type="spellStart"/>
+      <w:r>
+        <w:rPr>
+          <w:rFonts w:ascii="Times New Roman" w:eastAsia="Times New Roman" w:hAnsi="Times New Roman" w:cs="Times New Roman"/>
+          <w:bCs/>
+          <w:sz w:val="24"/>
+          <w:szCs w:val="24"/>
+          <w:lang w:val="en-US"/>
+        </w:rPr>
+        <w:t>Dalam</w:t>
+      </w:r>
+      <w:proofErr w:type="spellEnd"/>
+      <w:r>
+        <w:rPr>
+          <w:rFonts w:ascii="Times New Roman" w:eastAsia="Times New Roman" w:hAnsi="Times New Roman" w:cs="Times New Roman"/>
+          <w:bCs/>
+          <w:sz w:val="24"/>
+          <w:szCs w:val="24"/>
+          <w:lang w:val="en-US"/>
+        </w:rPr>
+        <w:t xml:space="preserve"> program ini juga </w:t>
+      </w:r>
+      <w:proofErr w:type="spellStart"/>
+      <w:r>
+        <w:rPr>
+          <w:rFonts w:ascii="Times New Roman" w:eastAsia="Times New Roman" w:hAnsi="Times New Roman" w:cs="Times New Roman"/>
+          <w:bCs/>
+          <w:sz w:val="24"/>
+          <w:szCs w:val="24"/>
+          <w:lang w:val="en-US"/>
+        </w:rPr>
+        <w:t>dibutuhkan</w:t>
+      </w:r>
+      <w:proofErr w:type="spellEnd"/>
+      <w:r>
+        <w:rPr>
+          <w:rFonts w:ascii="Times New Roman" w:eastAsia="Times New Roman" w:hAnsi="Times New Roman" w:cs="Times New Roman"/>
+          <w:bCs/>
+          <w:sz w:val="24"/>
+          <w:szCs w:val="24"/>
+          <w:lang w:val="en-US"/>
+        </w:rPr>
+        <w:t xml:space="preserve"> </w:t>
+      </w:r>
+      <w:proofErr w:type="spellStart"/>
+      <w:r>
+        <w:rPr>
+          <w:rFonts w:ascii="Times New Roman" w:eastAsia="Times New Roman" w:hAnsi="Times New Roman" w:cs="Times New Roman"/>
+          <w:bCs/>
+          <w:sz w:val="24"/>
+          <w:szCs w:val="24"/>
+          <w:lang w:val="en-US"/>
+        </w:rPr>
+        <w:t>fungsi-fungsi</w:t>
+      </w:r>
+      <w:proofErr w:type="spellEnd"/>
+      <w:r>
+        <w:rPr>
+          <w:rFonts w:ascii="Times New Roman" w:eastAsia="Times New Roman" w:hAnsi="Times New Roman" w:cs="Times New Roman"/>
+          <w:bCs/>
+          <w:sz w:val="24"/>
+          <w:szCs w:val="24"/>
+          <w:lang w:val="en-US"/>
+        </w:rPr>
+        <w:t xml:space="preserve"> yang </w:t>
+      </w:r>
+      <w:proofErr w:type="spellStart"/>
+      <w:r>
+        <w:rPr>
+          <w:rFonts w:ascii="Times New Roman" w:eastAsia="Times New Roman" w:hAnsi="Times New Roman" w:cs="Times New Roman"/>
+          <w:bCs/>
+          <w:sz w:val="24"/>
+          <w:szCs w:val="24"/>
+          <w:lang w:val="en-US"/>
+        </w:rPr>
+        <w:t>digunakan</w:t>
+      </w:r>
+      <w:proofErr w:type="spellEnd"/>
+      <w:r>
+        <w:rPr>
+          <w:rFonts w:ascii="Times New Roman" w:eastAsia="Times New Roman" w:hAnsi="Times New Roman" w:cs="Times New Roman"/>
+          <w:bCs/>
+          <w:sz w:val="24"/>
+          <w:szCs w:val="24"/>
+          <w:lang w:val="en-US"/>
+        </w:rPr>
+        <w:t xml:space="preserve"> </w:t>
+      </w:r>
+      <w:proofErr w:type="spellStart"/>
+      <w:r>
+        <w:rPr>
+          <w:rFonts w:ascii="Times New Roman" w:eastAsia="Times New Roman" w:hAnsi="Times New Roman" w:cs="Times New Roman"/>
+          <w:bCs/>
+          <w:sz w:val="24"/>
+          <w:szCs w:val="24"/>
+          <w:lang w:val="en-US"/>
+        </w:rPr>
+        <w:t>untuk</w:t>
+      </w:r>
+      <w:proofErr w:type="spellEnd"/>
+      <w:r>
+        <w:rPr>
+          <w:rFonts w:ascii="Times New Roman" w:eastAsia="Times New Roman" w:hAnsi="Times New Roman" w:cs="Times New Roman"/>
+          <w:bCs/>
+          <w:sz w:val="24"/>
+          <w:szCs w:val="24"/>
+          <w:lang w:val="en-US"/>
+        </w:rPr>
+        <w:t xml:space="preserve"> </w:t>
+      </w:r>
+      <w:proofErr w:type="spellStart"/>
+      <w:r>
+        <w:rPr>
+          <w:rFonts w:ascii="Times New Roman" w:eastAsia="Times New Roman" w:hAnsi="Times New Roman" w:cs="Times New Roman"/>
+          <w:bCs/>
+          <w:sz w:val="24"/>
+          <w:szCs w:val="24"/>
+          <w:lang w:val="en-US"/>
+        </w:rPr>
+        <w:t>mencari</w:t>
+      </w:r>
+      <w:proofErr w:type="spellEnd"/>
+      <w:r>
+        <w:rPr>
+          <w:rFonts w:ascii="Times New Roman" w:eastAsia="Times New Roman" w:hAnsi="Times New Roman" w:cs="Times New Roman"/>
+          <w:bCs/>
+          <w:sz w:val="24"/>
+          <w:szCs w:val="24"/>
+          <w:lang w:val="en-US"/>
+        </w:rPr>
+        <w:t xml:space="preserve"> </w:t>
+      </w:r>
+      <w:r>
+        <w:rPr>
+          <w:rFonts w:ascii="Times New Roman" w:eastAsia="Times New Roman" w:hAnsi="Times New Roman" w:cs="Times New Roman"/>
+          <w:bCs/>
+          <w:i/>
+          <w:iCs/>
+          <w:sz w:val="24"/>
+          <w:szCs w:val="24"/>
+          <w:lang w:val="en-US"/>
+        </w:rPr>
+        <w:t>Convex Hull</w:t>
+      </w:r>
+      <w:r>
+        <w:rPr>
+          <w:rFonts w:ascii="Times New Roman" w:eastAsia="Times New Roman" w:hAnsi="Times New Roman" w:cs="Times New Roman"/>
+          <w:bCs/>
+          <w:sz w:val="24"/>
+          <w:szCs w:val="24"/>
+          <w:lang w:val="en-US"/>
+        </w:rPr>
+        <w:t xml:space="preserve">. </w:t>
+      </w:r>
+      <w:proofErr w:type="spellStart"/>
+      <w:r>
+        <w:rPr>
+          <w:rFonts w:ascii="Times New Roman" w:eastAsia="Times New Roman" w:hAnsi="Times New Roman" w:cs="Times New Roman"/>
+          <w:bCs/>
+          <w:sz w:val="24"/>
+          <w:szCs w:val="24"/>
+          <w:lang w:val="en-US"/>
+        </w:rPr>
+        <w:t>Berikut</w:t>
+      </w:r>
+      <w:proofErr w:type="spellEnd"/>
+      <w:r>
+        <w:rPr>
+          <w:rFonts w:ascii="Times New Roman" w:eastAsia="Times New Roman" w:hAnsi="Times New Roman" w:cs="Times New Roman"/>
+          <w:bCs/>
+          <w:sz w:val="24"/>
+          <w:szCs w:val="24"/>
+          <w:lang w:val="en-US"/>
+        </w:rPr>
+        <w:t xml:space="preserve"> </w:t>
+      </w:r>
+      <w:proofErr w:type="spellStart"/>
+      <w:r>
+        <w:rPr>
+          <w:rFonts w:ascii="Times New Roman" w:eastAsia="Times New Roman" w:hAnsi="Times New Roman" w:cs="Times New Roman"/>
+          <w:bCs/>
+          <w:sz w:val="24"/>
+          <w:szCs w:val="24"/>
+          <w:lang w:val="en-US"/>
+        </w:rPr>
+        <w:t>adalah</w:t>
+      </w:r>
+      <w:proofErr w:type="spellEnd"/>
+      <w:r>
+        <w:rPr>
+          <w:rFonts w:ascii="Times New Roman" w:eastAsia="Times New Roman" w:hAnsi="Times New Roman" w:cs="Times New Roman"/>
+          <w:bCs/>
+          <w:sz w:val="24"/>
+          <w:szCs w:val="24"/>
+          <w:lang w:val="en-US"/>
+        </w:rPr>
+        <w:t xml:space="preserve"> </w:t>
+      </w:r>
+      <w:r>
+        <w:rPr>
+          <w:rFonts w:ascii="Times New Roman" w:eastAsia="Times New Roman" w:hAnsi="Times New Roman" w:cs="Times New Roman"/>
+          <w:bCs/>
+          <w:i/>
+          <w:iCs/>
+          <w:sz w:val="24"/>
+          <w:szCs w:val="24"/>
+          <w:lang w:val="en-US"/>
+        </w:rPr>
+        <w:t>header</w:t>
+      </w:r>
+      <w:r>
+        <w:rPr>
+          <w:rFonts w:ascii="Times New Roman" w:eastAsia="Times New Roman" w:hAnsi="Times New Roman" w:cs="Times New Roman"/>
+          <w:bCs/>
+          <w:sz w:val="24"/>
+          <w:szCs w:val="24"/>
+          <w:lang w:val="en-US"/>
+        </w:rPr>
+        <w:t xml:space="preserve"> </w:t>
+      </w:r>
+      <w:proofErr w:type="spellStart"/>
+      <w:r>
+        <w:rPr>
+          <w:rFonts w:ascii="Times New Roman" w:eastAsia="Times New Roman" w:hAnsi="Times New Roman" w:cs="Times New Roman"/>
+          <w:bCs/>
+          <w:sz w:val="24"/>
+          <w:szCs w:val="24"/>
+          <w:lang w:val="en-US"/>
+        </w:rPr>
+        <w:t>dari</w:t>
+      </w:r>
+      <w:proofErr w:type="spellEnd"/>
+      <w:r>
+        <w:rPr>
+          <w:rFonts w:ascii="Times New Roman" w:eastAsia="Times New Roman" w:hAnsi="Times New Roman" w:cs="Times New Roman"/>
+          <w:bCs/>
+          <w:sz w:val="24"/>
+          <w:szCs w:val="24"/>
+          <w:lang w:val="en-US"/>
+        </w:rPr>
+        <w:t xml:space="preserve"> </w:t>
+      </w:r>
+      <w:proofErr w:type="spellStart"/>
+      <w:r>
+        <w:rPr>
+          <w:rFonts w:ascii="Times New Roman" w:eastAsia="Times New Roman" w:hAnsi="Times New Roman" w:cs="Times New Roman"/>
+          <w:bCs/>
+          <w:sz w:val="24"/>
+          <w:szCs w:val="24"/>
+          <w:lang w:val="en-US"/>
+        </w:rPr>
+        <w:t>fungsi-fungsi</w:t>
+      </w:r>
+      <w:proofErr w:type="spellEnd"/>
+      <w:r>
+        <w:rPr>
+          <w:rFonts w:ascii="Times New Roman" w:eastAsia="Times New Roman" w:hAnsi="Times New Roman" w:cs="Times New Roman"/>
+          <w:bCs/>
+          <w:sz w:val="24"/>
+          <w:szCs w:val="24"/>
+          <w:lang w:val="en-US"/>
+        </w:rPr>
+        <w:t xml:space="preserve"> </w:t>
+      </w:r>
+      <w:proofErr w:type="spellStart"/>
+      <w:proofErr w:type="gramStart"/>
+      <w:r>
+        <w:rPr>
+          <w:rFonts w:ascii="Times New Roman" w:eastAsia="Times New Roman" w:hAnsi="Times New Roman" w:cs="Times New Roman"/>
+          <w:bCs/>
+          <w:sz w:val="24"/>
+          <w:szCs w:val="24"/>
+          <w:lang w:val="en-US"/>
+        </w:rPr>
+        <w:t>tersebut</w:t>
+      </w:r>
+      <w:proofErr w:type="spellEnd"/>
+      <w:r>
+        <w:rPr>
+          <w:rFonts w:ascii="Times New Roman" w:eastAsia="Times New Roman" w:hAnsi="Times New Roman" w:cs="Times New Roman"/>
+          <w:bCs/>
+          <w:sz w:val="24"/>
+          <w:szCs w:val="24"/>
+          <w:lang w:val="en-US"/>
+        </w:rPr>
+        <w:t xml:space="preserve"> :</w:t>
+      </w:r>
+      <w:proofErr w:type="gramEnd"/>
+    </w:p>
+    <w:tbl>
+      <w:tblPr>
+        <w:tblStyle w:val="TableGrid"/>
+        <w:tblW w:w="0" w:type="auto"/>
+        <w:tblLook w:val="04A0" w:firstRow="1" w:lastRow="0" w:firstColumn="1" w:lastColumn="0" w:noHBand="0" w:noVBand="1"/>
+      </w:tblPr>
+      <w:tblGrid>
+        <w:gridCol w:w="9242"/>
+      </w:tblGrid>
+      <w:tr>
+        <w:tc>
+          <w:tcPr>
+            <w:tcW w:w="9242" w:type="dxa"/>
+          </w:tcPr>
+          <w:p>
+            <w:pPr>
+              <w:shd w:val="clear" w:color="auto" w:fill="FFFFFF"/>
+              <w:spacing w:line="285" w:lineRule="atLeast"/>
+              <w:rPr>
+                <w:rFonts w:ascii="Consolas" w:eastAsia="Times New Roman" w:hAnsi="Consolas" w:cs="Times New Roman"/>
+                <w:color w:val="000000"/>
+                <w:sz w:val="21"/>
+                <w:szCs w:val="21"/>
+                <w:lang w:val="en-US"/>
+              </w:rPr>
+            </w:pPr>
+            <w:r>
+              <w:rPr>
+                <w:rFonts w:ascii="Consolas" w:eastAsia="Times New Roman" w:hAnsi="Consolas" w:cs="Times New Roman"/>
+                <w:color w:val="267F99"/>
+                <w:sz w:val="21"/>
+                <w:szCs w:val="21"/>
+                <w:lang w:val="en-US"/>
+              </w:rPr>
+              <w:t>POINT</w:t>
+            </w:r>
+            <w:r>
+              <w:rPr>
+                <w:rFonts w:ascii="Consolas" w:eastAsia="Times New Roman" w:hAnsi="Consolas" w:cs="Times New Roman"/>
+                <w:color w:val="000000"/>
+                <w:sz w:val="21"/>
+                <w:szCs w:val="21"/>
+                <w:lang w:val="en-US"/>
+              </w:rPr>
+              <w:t> </w:t>
+            </w:r>
+            <w:proofErr w:type="spellStart"/>
+            <w:r>
+              <w:rPr>
+                <w:rFonts w:ascii="Consolas" w:eastAsia="Times New Roman" w:hAnsi="Consolas" w:cs="Times New Roman"/>
+                <w:color w:val="795E26"/>
+                <w:sz w:val="21"/>
+                <w:szCs w:val="21"/>
+                <w:lang w:val="en-US"/>
+              </w:rPr>
+              <w:t>MakePOINT</w:t>
+            </w:r>
+            <w:proofErr w:type="spellEnd"/>
+            <w:r>
+              <w:rPr>
+                <w:rFonts w:ascii="Consolas" w:eastAsia="Times New Roman" w:hAnsi="Consolas" w:cs="Times New Roman"/>
+                <w:color w:val="000000"/>
+                <w:sz w:val="21"/>
+                <w:szCs w:val="21"/>
+                <w:lang w:val="en-US"/>
+              </w:rPr>
+              <w:t> (</w:t>
+            </w:r>
+            <w:r>
+              <w:rPr>
+                <w:rFonts w:ascii="Consolas" w:eastAsia="Times New Roman" w:hAnsi="Consolas" w:cs="Times New Roman"/>
+                <w:color w:val="0000FF"/>
+                <w:sz w:val="21"/>
+                <w:szCs w:val="21"/>
+                <w:lang w:val="en-US"/>
+              </w:rPr>
+              <w:t>int</w:t>
+            </w:r>
+            <w:r>
+              <w:rPr>
+                <w:rFonts w:ascii="Consolas" w:eastAsia="Times New Roman" w:hAnsi="Consolas" w:cs="Times New Roman"/>
+                <w:color w:val="000000"/>
+                <w:sz w:val="21"/>
+                <w:szCs w:val="21"/>
+                <w:lang w:val="en-US"/>
+              </w:rPr>
+              <w:t> </w:t>
+            </w:r>
+            <w:r>
+              <w:rPr>
+                <w:rFonts w:ascii="Consolas" w:eastAsia="Times New Roman" w:hAnsi="Consolas" w:cs="Times New Roman"/>
+                <w:color w:val="001080"/>
+                <w:sz w:val="21"/>
+                <w:szCs w:val="21"/>
+                <w:lang w:val="en-US"/>
+              </w:rPr>
+              <w:t>X</w:t>
+            </w:r>
+            <w:r>
+              <w:rPr>
+                <w:rFonts w:ascii="Consolas" w:eastAsia="Times New Roman" w:hAnsi="Consolas" w:cs="Times New Roman"/>
+                <w:color w:val="000000"/>
+                <w:sz w:val="21"/>
+                <w:szCs w:val="21"/>
+                <w:lang w:val="en-US"/>
+              </w:rPr>
+              <w:t>, </w:t>
+            </w:r>
+            <w:r>
+              <w:rPr>
+                <w:rFonts w:ascii="Consolas" w:eastAsia="Times New Roman" w:hAnsi="Consolas" w:cs="Times New Roman"/>
+                <w:color w:val="0000FF"/>
+                <w:sz w:val="21"/>
+                <w:szCs w:val="21"/>
+                <w:lang w:val="en-US"/>
+              </w:rPr>
+              <w:t>int</w:t>
+            </w:r>
+            <w:r>
+              <w:rPr>
+                <w:rFonts w:ascii="Consolas" w:eastAsia="Times New Roman" w:hAnsi="Consolas" w:cs="Times New Roman"/>
+                <w:color w:val="000000"/>
+                <w:sz w:val="21"/>
+                <w:szCs w:val="21"/>
+                <w:lang w:val="en-US"/>
+              </w:rPr>
+              <w:t> </w:t>
+            </w:r>
+            <w:r>
+              <w:rPr>
+                <w:rFonts w:ascii="Consolas" w:eastAsia="Times New Roman" w:hAnsi="Consolas" w:cs="Times New Roman"/>
+                <w:color w:val="001080"/>
+                <w:sz w:val="21"/>
+                <w:szCs w:val="21"/>
+                <w:lang w:val="en-US"/>
+              </w:rPr>
+              <w:t>Y</w:t>
+            </w:r>
+            <w:proofErr w:type="gramStart"/>
+            <w:r>
+              <w:rPr>
+                <w:rFonts w:ascii="Consolas" w:eastAsia="Times New Roman" w:hAnsi="Consolas" w:cs="Times New Roman"/>
+                <w:color w:val="000000"/>
+                <w:sz w:val="21"/>
+                <w:szCs w:val="21"/>
+                <w:lang w:val="en-US"/>
+              </w:rPr>
+              <w:t>);</w:t>
+            </w:r>
+            <w:proofErr w:type="gramEnd"/>
+          </w:p>
+          <w:p>
+            <w:pPr>
+              <w:shd w:val="clear" w:color="auto" w:fill="FFFFFF"/>
+              <w:spacing w:line="285" w:lineRule="atLeast"/>
+              <w:rPr>
+                <w:rFonts w:ascii="Consolas" w:eastAsia="Times New Roman" w:hAnsi="Consolas" w:cs="Times New Roman"/>
+                <w:color w:val="000000"/>
+                <w:sz w:val="21"/>
+                <w:szCs w:val="21"/>
+                <w:lang w:val="en-US"/>
+              </w:rPr>
+            </w:pPr>
+            <w:r>
+              <w:rPr>
+                <w:rFonts w:ascii="Consolas" w:eastAsia="Times New Roman" w:hAnsi="Consolas" w:cs="Times New Roman"/>
+                <w:color w:val="008000"/>
+                <w:sz w:val="21"/>
+                <w:szCs w:val="21"/>
+                <w:lang w:val="en-US"/>
+              </w:rPr>
+              <w:t>/* </w:t>
+            </w:r>
+            <w:proofErr w:type="spellStart"/>
+            <w:r>
+              <w:rPr>
+                <w:rFonts w:ascii="Consolas" w:eastAsia="Times New Roman" w:hAnsi="Consolas" w:cs="Times New Roman"/>
+                <w:color w:val="008000"/>
+                <w:sz w:val="21"/>
+                <w:szCs w:val="21"/>
+                <w:lang w:val="en-US"/>
+              </w:rPr>
+              <w:t>Membentuk</w:t>
+            </w:r>
+            <w:proofErr w:type="spellEnd"/>
+            <w:r>
+              <w:rPr>
+                <w:rFonts w:ascii="Consolas" w:eastAsia="Times New Roman" w:hAnsi="Consolas" w:cs="Times New Roman"/>
+                <w:color w:val="008000"/>
+                <w:sz w:val="21"/>
+                <w:szCs w:val="21"/>
+                <w:lang w:val="en-US"/>
+              </w:rPr>
+              <w:t> POINT </w:t>
+            </w:r>
+            <w:proofErr w:type="spellStart"/>
+            <w:r>
+              <w:rPr>
+                <w:rFonts w:ascii="Consolas" w:eastAsia="Times New Roman" w:hAnsi="Consolas" w:cs="Times New Roman"/>
+                <w:color w:val="008000"/>
+                <w:sz w:val="21"/>
+                <w:szCs w:val="21"/>
+                <w:lang w:val="en-US"/>
+              </w:rPr>
+              <w:t>dari</w:t>
+            </w:r>
+            <w:proofErr w:type="spellEnd"/>
+            <w:r>
+              <w:rPr>
+                <w:rFonts w:ascii="Consolas" w:eastAsia="Times New Roman" w:hAnsi="Consolas" w:cs="Times New Roman"/>
+                <w:color w:val="008000"/>
+                <w:sz w:val="21"/>
+                <w:szCs w:val="21"/>
+                <w:lang w:val="en-US"/>
+              </w:rPr>
+              <w:t> </w:t>
+            </w:r>
+            <w:proofErr w:type="spellStart"/>
+            <w:r>
+              <w:rPr>
+                <w:rFonts w:ascii="Consolas" w:eastAsia="Times New Roman" w:hAnsi="Consolas" w:cs="Times New Roman"/>
+                <w:color w:val="008000"/>
+                <w:sz w:val="21"/>
+                <w:szCs w:val="21"/>
+                <w:lang w:val="en-US"/>
+              </w:rPr>
+              <w:t>komponen</w:t>
+            </w:r>
+            <w:proofErr w:type="spellEnd"/>
+            <w:r>
+              <w:rPr>
+                <w:rFonts w:ascii="Consolas" w:eastAsia="Times New Roman" w:hAnsi="Consolas" w:cs="Times New Roman"/>
+                <w:color w:val="008000"/>
+                <w:sz w:val="21"/>
+                <w:szCs w:val="21"/>
+                <w:lang w:val="en-US"/>
+              </w:rPr>
+              <w:t> X dan Y */</w:t>
+            </w:r>
+          </w:p>
+          <w:p>
+            <w:pPr>
+              <w:shd w:val="clear" w:color="auto" w:fill="FFFFFF"/>
+              <w:spacing w:line="285" w:lineRule="atLeast"/>
+              <w:rPr>
+                <w:rFonts w:ascii="Consolas" w:eastAsia="Times New Roman" w:hAnsi="Consolas" w:cs="Times New Roman"/>
+                <w:color w:val="000000"/>
+                <w:sz w:val="21"/>
+                <w:szCs w:val="21"/>
+                <w:lang w:val="en-US"/>
+              </w:rPr>
+            </w:pPr>
+          </w:p>
+          <w:p>
+            <w:pPr>
+              <w:shd w:val="clear" w:color="auto" w:fill="FFFFFF"/>
+              <w:spacing w:line="285" w:lineRule="atLeast"/>
+              <w:rPr>
+                <w:rFonts w:ascii="Consolas" w:eastAsia="Times New Roman" w:hAnsi="Consolas" w:cs="Times New Roman"/>
+                <w:color w:val="000000"/>
+                <w:sz w:val="21"/>
+                <w:szCs w:val="21"/>
+                <w:lang w:val="en-US"/>
+              </w:rPr>
+            </w:pPr>
+            <w:r>
+              <w:rPr>
+                <w:rFonts w:ascii="Consolas" w:eastAsia="Times New Roman" w:hAnsi="Consolas" w:cs="Times New Roman"/>
+                <w:color w:val="0000FF"/>
+                <w:sz w:val="21"/>
+                <w:szCs w:val="21"/>
+                <w:lang w:val="en-US"/>
+              </w:rPr>
+              <w:t>void</w:t>
+            </w:r>
+            <w:r>
+              <w:rPr>
+                <w:rFonts w:ascii="Consolas" w:eastAsia="Times New Roman" w:hAnsi="Consolas" w:cs="Times New Roman"/>
+                <w:color w:val="000000"/>
+                <w:sz w:val="21"/>
+                <w:szCs w:val="21"/>
+                <w:lang w:val="en-US"/>
+              </w:rPr>
+              <w:t> </w:t>
+            </w:r>
+            <w:proofErr w:type="spellStart"/>
+            <w:r>
+              <w:rPr>
+                <w:rFonts w:ascii="Consolas" w:eastAsia="Times New Roman" w:hAnsi="Consolas" w:cs="Times New Roman"/>
+                <w:color w:val="795E26"/>
+                <w:sz w:val="21"/>
+                <w:szCs w:val="21"/>
+                <w:lang w:val="en-US"/>
+              </w:rPr>
+              <w:t>TulisPOINT</w:t>
+            </w:r>
+            <w:proofErr w:type="spellEnd"/>
+            <w:r>
+              <w:rPr>
+                <w:rFonts w:ascii="Consolas" w:eastAsia="Times New Roman" w:hAnsi="Consolas" w:cs="Times New Roman"/>
+                <w:color w:val="000000"/>
+                <w:sz w:val="21"/>
+                <w:szCs w:val="21"/>
+                <w:lang w:val="en-US"/>
+              </w:rPr>
+              <w:t> (</w:t>
+            </w:r>
+            <w:r>
+              <w:rPr>
+                <w:rFonts w:ascii="Consolas" w:eastAsia="Times New Roman" w:hAnsi="Consolas" w:cs="Times New Roman"/>
+                <w:color w:val="267F99"/>
+                <w:sz w:val="21"/>
+                <w:szCs w:val="21"/>
+                <w:lang w:val="en-US"/>
+              </w:rPr>
+              <w:t>POINT</w:t>
+            </w:r>
+            <w:r>
+              <w:rPr>
+                <w:rFonts w:ascii="Consolas" w:eastAsia="Times New Roman" w:hAnsi="Consolas" w:cs="Times New Roman"/>
+                <w:color w:val="000000"/>
+                <w:sz w:val="21"/>
+                <w:szCs w:val="21"/>
+                <w:lang w:val="en-US"/>
+              </w:rPr>
+              <w:t> </w:t>
+            </w:r>
+            <w:r>
+              <w:rPr>
+                <w:rFonts w:ascii="Consolas" w:eastAsia="Times New Roman" w:hAnsi="Consolas" w:cs="Times New Roman"/>
+                <w:color w:val="001080"/>
+                <w:sz w:val="21"/>
+                <w:szCs w:val="21"/>
+                <w:lang w:val="en-US"/>
+              </w:rPr>
+              <w:t>P</w:t>
+            </w:r>
+            <w:proofErr w:type="gramStart"/>
+            <w:r>
+              <w:rPr>
+                <w:rFonts w:ascii="Consolas" w:eastAsia="Times New Roman" w:hAnsi="Consolas" w:cs="Times New Roman"/>
+                <w:color w:val="000000"/>
+                <w:sz w:val="21"/>
+                <w:szCs w:val="21"/>
+                <w:lang w:val="en-US"/>
+              </w:rPr>
+              <w:t>);</w:t>
+            </w:r>
+            <w:proofErr w:type="gramEnd"/>
+          </w:p>
+          <w:p>
+            <w:pPr>
+              <w:shd w:val="clear" w:color="auto" w:fill="FFFFFF"/>
+              <w:spacing w:line="285" w:lineRule="atLeast"/>
+              <w:rPr>
+                <w:rFonts w:ascii="Consolas" w:eastAsia="Times New Roman" w:hAnsi="Consolas" w:cs="Times New Roman"/>
+                <w:color w:val="000000"/>
+                <w:sz w:val="21"/>
+                <w:szCs w:val="21"/>
+                <w:lang w:val="en-US"/>
+              </w:rPr>
+            </w:pPr>
+            <w:r>
+              <w:rPr>
+                <w:rFonts w:ascii="Consolas" w:eastAsia="Times New Roman" w:hAnsi="Consolas" w:cs="Times New Roman"/>
+                <w:color w:val="008000"/>
+                <w:sz w:val="21"/>
+                <w:szCs w:val="21"/>
+                <w:lang w:val="en-US"/>
+              </w:rPr>
+              <w:t>/* </w:t>
+            </w:r>
+            <w:proofErr w:type="spellStart"/>
+            <w:r>
+              <w:rPr>
+                <w:rFonts w:ascii="Consolas" w:eastAsia="Times New Roman" w:hAnsi="Consolas" w:cs="Times New Roman"/>
+                <w:color w:val="008000"/>
+                <w:sz w:val="21"/>
+                <w:szCs w:val="21"/>
+                <w:lang w:val="en-US"/>
+              </w:rPr>
+              <w:t>Menuliskan</w:t>
+            </w:r>
+            <w:proofErr w:type="spellEnd"/>
+            <w:r>
+              <w:rPr>
+                <w:rFonts w:ascii="Consolas" w:eastAsia="Times New Roman" w:hAnsi="Consolas" w:cs="Times New Roman"/>
+                <w:color w:val="008000"/>
+                <w:sz w:val="21"/>
+                <w:szCs w:val="21"/>
+                <w:lang w:val="en-US"/>
+              </w:rPr>
+              <w:t> POINT </w:t>
+            </w:r>
+            <w:proofErr w:type="spellStart"/>
+            <w:r>
+              <w:rPr>
+                <w:rFonts w:ascii="Consolas" w:eastAsia="Times New Roman" w:hAnsi="Consolas" w:cs="Times New Roman"/>
+                <w:color w:val="008000"/>
+                <w:sz w:val="21"/>
+                <w:szCs w:val="21"/>
+                <w:lang w:val="en-US"/>
+              </w:rPr>
+              <w:t>dalam</w:t>
+            </w:r>
+            <w:proofErr w:type="spellEnd"/>
+            <w:r>
+              <w:rPr>
+                <w:rFonts w:ascii="Consolas" w:eastAsia="Times New Roman" w:hAnsi="Consolas" w:cs="Times New Roman"/>
+                <w:color w:val="008000"/>
+                <w:sz w:val="21"/>
+                <w:szCs w:val="21"/>
+                <w:lang w:val="en-US"/>
+              </w:rPr>
+              <w:t> format (</w:t>
+            </w:r>
+            <w:proofErr w:type="gramStart"/>
+            <w:r>
+              <w:rPr>
+                <w:rFonts w:ascii="Consolas" w:eastAsia="Times New Roman" w:hAnsi="Consolas" w:cs="Times New Roman"/>
+                <w:color w:val="008000"/>
+                <w:sz w:val="21"/>
+                <w:szCs w:val="21"/>
+                <w:lang w:val="en-US"/>
+              </w:rPr>
+              <w:t>X,Y</w:t>
+            </w:r>
+            <w:proofErr w:type="gramEnd"/>
+            <w:r>
+              <w:rPr>
+                <w:rFonts w:ascii="Consolas" w:eastAsia="Times New Roman" w:hAnsi="Consolas" w:cs="Times New Roman"/>
+                <w:color w:val="008000"/>
+                <w:sz w:val="21"/>
+                <w:szCs w:val="21"/>
+                <w:lang w:val="en-US"/>
+              </w:rPr>
+              <w:t>) */</w:t>
+            </w:r>
+            <w:r>
+              <w:rPr>
+                <w:rFonts w:ascii="Consolas" w:eastAsia="Times New Roman" w:hAnsi="Consolas" w:cs="Times New Roman"/>
+                <w:color w:val="000000"/>
+                <w:sz w:val="21"/>
+                <w:szCs w:val="21"/>
+                <w:lang w:val="en-US"/>
+              </w:rPr>
+              <w:t>              </w:t>
+            </w:r>
+          </w:p>
+          <w:p>
+            <w:pPr>
+              <w:shd w:val="clear" w:color="auto" w:fill="FFFFFF"/>
+              <w:spacing w:line="285" w:lineRule="atLeast"/>
+              <w:rPr>
+                <w:rFonts w:ascii="Consolas" w:eastAsia="Times New Roman" w:hAnsi="Consolas" w:cs="Times New Roman"/>
+                <w:color w:val="000000"/>
+                <w:sz w:val="21"/>
+                <w:szCs w:val="21"/>
+                <w:lang w:val="en-US"/>
+              </w:rPr>
+            </w:pPr>
+          </w:p>
+          <w:p>
+            <w:pPr>
+              <w:shd w:val="clear" w:color="auto" w:fill="FFFFFF"/>
+              <w:spacing w:line="285" w:lineRule="atLeast"/>
+              <w:rPr>
+                <w:rFonts w:ascii="Consolas" w:eastAsia="Times New Roman" w:hAnsi="Consolas" w:cs="Times New Roman"/>
+                <w:color w:val="000000"/>
+                <w:sz w:val="21"/>
+                <w:szCs w:val="21"/>
+                <w:lang w:val="en-US"/>
+              </w:rPr>
+            </w:pPr>
+            <w:r>
+              <w:rPr>
+                <w:rFonts w:ascii="Consolas" w:eastAsia="Times New Roman" w:hAnsi="Consolas" w:cs="Times New Roman"/>
+                <w:color w:val="0000FF"/>
+                <w:sz w:val="21"/>
+                <w:szCs w:val="21"/>
+                <w:lang w:val="en-US"/>
+              </w:rPr>
+              <w:t>int</w:t>
+            </w:r>
+            <w:r>
+              <w:rPr>
+                <w:rFonts w:ascii="Consolas" w:eastAsia="Times New Roman" w:hAnsi="Consolas" w:cs="Times New Roman"/>
+                <w:color w:val="000000"/>
+                <w:sz w:val="21"/>
+                <w:szCs w:val="21"/>
+                <w:lang w:val="en-US"/>
+              </w:rPr>
+              <w:t> </w:t>
+            </w:r>
+            <w:proofErr w:type="spellStart"/>
+            <w:r>
+              <w:rPr>
+                <w:rFonts w:ascii="Consolas" w:eastAsia="Times New Roman" w:hAnsi="Consolas" w:cs="Times New Roman"/>
+                <w:color w:val="795E26"/>
+                <w:sz w:val="21"/>
+                <w:szCs w:val="21"/>
+                <w:lang w:val="en-US"/>
+              </w:rPr>
+              <w:t>Jarak</w:t>
+            </w:r>
+            <w:proofErr w:type="spellEnd"/>
+            <w:r>
+              <w:rPr>
+                <w:rFonts w:ascii="Consolas" w:eastAsia="Times New Roman" w:hAnsi="Consolas" w:cs="Times New Roman"/>
+                <w:color w:val="000000"/>
+                <w:sz w:val="21"/>
+                <w:szCs w:val="21"/>
+                <w:lang w:val="en-US"/>
+              </w:rPr>
+              <w:t> (</w:t>
+            </w:r>
+            <w:r>
+              <w:rPr>
+                <w:rFonts w:ascii="Consolas" w:eastAsia="Times New Roman" w:hAnsi="Consolas" w:cs="Times New Roman"/>
+                <w:color w:val="267F99"/>
+                <w:sz w:val="21"/>
+                <w:szCs w:val="21"/>
+                <w:lang w:val="en-US"/>
+              </w:rPr>
+              <w:t>POINT</w:t>
+            </w:r>
+            <w:r>
+              <w:rPr>
+                <w:rFonts w:ascii="Consolas" w:eastAsia="Times New Roman" w:hAnsi="Consolas" w:cs="Times New Roman"/>
+                <w:color w:val="000000"/>
+                <w:sz w:val="21"/>
+                <w:szCs w:val="21"/>
+                <w:lang w:val="en-US"/>
+              </w:rPr>
+              <w:t> </w:t>
+            </w:r>
+            <w:r>
+              <w:rPr>
+                <w:rFonts w:ascii="Consolas" w:eastAsia="Times New Roman" w:hAnsi="Consolas" w:cs="Times New Roman"/>
+                <w:color w:val="001080"/>
+                <w:sz w:val="21"/>
+                <w:szCs w:val="21"/>
+                <w:lang w:val="en-US"/>
+              </w:rPr>
+              <w:t>P1</w:t>
+            </w:r>
+            <w:r>
+              <w:rPr>
+                <w:rFonts w:ascii="Consolas" w:eastAsia="Times New Roman" w:hAnsi="Consolas" w:cs="Times New Roman"/>
+                <w:color w:val="000000"/>
+                <w:sz w:val="21"/>
+                <w:szCs w:val="21"/>
+                <w:lang w:val="en-US"/>
+              </w:rPr>
+              <w:t>, </w:t>
+            </w:r>
+            <w:r>
+              <w:rPr>
+                <w:rFonts w:ascii="Consolas" w:eastAsia="Times New Roman" w:hAnsi="Consolas" w:cs="Times New Roman"/>
+                <w:color w:val="267F99"/>
+                <w:sz w:val="21"/>
+                <w:szCs w:val="21"/>
+                <w:lang w:val="en-US"/>
+              </w:rPr>
+              <w:t>POINT</w:t>
+            </w:r>
+            <w:r>
+              <w:rPr>
+                <w:rFonts w:ascii="Consolas" w:eastAsia="Times New Roman" w:hAnsi="Consolas" w:cs="Times New Roman"/>
+                <w:color w:val="000000"/>
+                <w:sz w:val="21"/>
+                <w:szCs w:val="21"/>
+                <w:lang w:val="en-US"/>
+              </w:rPr>
+              <w:t> </w:t>
+            </w:r>
+            <w:r>
+              <w:rPr>
+                <w:rFonts w:ascii="Consolas" w:eastAsia="Times New Roman" w:hAnsi="Consolas" w:cs="Times New Roman"/>
+                <w:color w:val="001080"/>
+                <w:sz w:val="21"/>
+                <w:szCs w:val="21"/>
+                <w:lang w:val="en-US"/>
+              </w:rPr>
+              <w:t>P2</w:t>
+            </w:r>
+            <w:proofErr w:type="gramStart"/>
+            <w:r>
+              <w:rPr>
+                <w:rFonts w:ascii="Consolas" w:eastAsia="Times New Roman" w:hAnsi="Consolas" w:cs="Times New Roman"/>
+                <w:color w:val="000000"/>
+                <w:sz w:val="21"/>
+                <w:szCs w:val="21"/>
+                <w:lang w:val="en-US"/>
+              </w:rPr>
+              <w:t>);</w:t>
+            </w:r>
+            <w:proofErr w:type="gramEnd"/>
+          </w:p>
+          <w:p>
+            <w:pPr>
+              <w:shd w:val="clear" w:color="auto" w:fill="FFFFFF"/>
+              <w:spacing w:line="285" w:lineRule="atLeast"/>
+              <w:rPr>
+                <w:rFonts w:ascii="Consolas" w:eastAsia="Times New Roman" w:hAnsi="Consolas" w:cs="Times New Roman"/>
+                <w:color w:val="000000"/>
+                <w:sz w:val="21"/>
+                <w:szCs w:val="21"/>
+                <w:lang w:val="en-US"/>
+              </w:rPr>
+            </w:pPr>
+            <w:r>
+              <w:rPr>
+                <w:rFonts w:ascii="Consolas" w:eastAsia="Times New Roman" w:hAnsi="Consolas" w:cs="Times New Roman"/>
+                <w:color w:val="008000"/>
+                <w:sz w:val="21"/>
+                <w:szCs w:val="21"/>
+                <w:lang w:val="en-US"/>
+              </w:rPr>
+              <w:t>/* </w:t>
+            </w:r>
+            <w:proofErr w:type="spellStart"/>
+            <w:r>
+              <w:rPr>
+                <w:rFonts w:ascii="Consolas" w:eastAsia="Times New Roman" w:hAnsi="Consolas" w:cs="Times New Roman"/>
+                <w:color w:val="008000"/>
+                <w:sz w:val="21"/>
+                <w:szCs w:val="21"/>
+                <w:lang w:val="en-US"/>
+              </w:rPr>
+              <w:t>Menghitung</w:t>
+            </w:r>
+            <w:proofErr w:type="spellEnd"/>
+            <w:r>
+              <w:rPr>
+                <w:rFonts w:ascii="Consolas" w:eastAsia="Times New Roman" w:hAnsi="Consolas" w:cs="Times New Roman"/>
+                <w:color w:val="008000"/>
+                <w:sz w:val="21"/>
+                <w:szCs w:val="21"/>
+                <w:lang w:val="en-US"/>
+              </w:rPr>
+              <w:t> </w:t>
+            </w:r>
+            <w:proofErr w:type="spellStart"/>
+            <w:r>
+              <w:rPr>
+                <w:rFonts w:ascii="Consolas" w:eastAsia="Times New Roman" w:hAnsi="Consolas" w:cs="Times New Roman"/>
+                <w:color w:val="008000"/>
+                <w:sz w:val="21"/>
+                <w:szCs w:val="21"/>
+                <w:lang w:val="en-US"/>
+              </w:rPr>
+              <w:t>jarak</w:t>
+            </w:r>
+            <w:proofErr w:type="spellEnd"/>
+            <w:r>
+              <w:rPr>
+                <w:rFonts w:ascii="Consolas" w:eastAsia="Times New Roman" w:hAnsi="Consolas" w:cs="Times New Roman"/>
+                <w:color w:val="008000"/>
+                <w:sz w:val="21"/>
+                <w:szCs w:val="21"/>
+                <w:lang w:val="en-US"/>
+              </w:rPr>
+              <w:t> </w:t>
+            </w:r>
+            <w:proofErr w:type="spellStart"/>
+            <w:r>
+              <w:rPr>
+                <w:rFonts w:ascii="Consolas" w:eastAsia="Times New Roman" w:hAnsi="Consolas" w:cs="Times New Roman"/>
+                <w:color w:val="008000"/>
+                <w:sz w:val="21"/>
+                <w:szCs w:val="21"/>
+                <w:lang w:val="en-US"/>
+              </w:rPr>
+              <w:t>antara</w:t>
+            </w:r>
+            <w:proofErr w:type="spellEnd"/>
+            <w:r>
+              <w:rPr>
+                <w:rFonts w:ascii="Consolas" w:eastAsia="Times New Roman" w:hAnsi="Consolas" w:cs="Times New Roman"/>
+                <w:color w:val="008000"/>
+                <w:sz w:val="21"/>
+                <w:szCs w:val="21"/>
+                <w:lang w:val="en-US"/>
+              </w:rPr>
+              <w:t> 2 </w:t>
+            </w:r>
+            <w:proofErr w:type="spellStart"/>
+            <w:r>
+              <w:rPr>
+                <w:rFonts w:ascii="Consolas" w:eastAsia="Times New Roman" w:hAnsi="Consolas" w:cs="Times New Roman"/>
+                <w:color w:val="008000"/>
+                <w:sz w:val="21"/>
+                <w:szCs w:val="21"/>
+                <w:lang w:val="en-US"/>
+              </w:rPr>
+              <w:t>titik</w:t>
+            </w:r>
+            <w:proofErr w:type="spellEnd"/>
+            <w:r>
+              <w:rPr>
+                <w:rFonts w:ascii="Consolas" w:eastAsia="Times New Roman" w:hAnsi="Consolas" w:cs="Times New Roman"/>
+                <w:color w:val="008000"/>
+                <w:sz w:val="21"/>
+                <w:szCs w:val="21"/>
+                <w:lang w:val="en-US"/>
+              </w:rPr>
+              <w:t> */</w:t>
+            </w:r>
+          </w:p>
+          <w:p>
+            <w:pPr>
+              <w:shd w:val="clear" w:color="auto" w:fill="FFFFFF"/>
+              <w:spacing w:line="285" w:lineRule="atLeast"/>
+              <w:rPr>
+                <w:rFonts w:ascii="Consolas" w:eastAsia="Times New Roman" w:hAnsi="Consolas" w:cs="Times New Roman"/>
+                <w:color w:val="000000"/>
+                <w:sz w:val="21"/>
+                <w:szCs w:val="21"/>
+                <w:lang w:val="en-US"/>
+              </w:rPr>
+            </w:pPr>
+          </w:p>
+          <w:p>
+            <w:pPr>
+              <w:shd w:val="clear" w:color="auto" w:fill="FFFFFF"/>
+              <w:spacing w:line="285" w:lineRule="atLeast"/>
+              <w:rPr>
+                <w:rFonts w:ascii="Consolas" w:eastAsia="Times New Roman" w:hAnsi="Consolas" w:cs="Times New Roman"/>
+                <w:color w:val="000000"/>
+                <w:sz w:val="21"/>
+                <w:szCs w:val="21"/>
+                <w:lang w:val="en-US"/>
+              </w:rPr>
+            </w:pPr>
+            <w:r>
+              <w:rPr>
+                <w:rFonts w:ascii="Consolas" w:eastAsia="Times New Roman" w:hAnsi="Consolas" w:cs="Times New Roman"/>
+                <w:color w:val="0000FF"/>
+                <w:sz w:val="21"/>
+                <w:szCs w:val="21"/>
+                <w:lang w:val="en-US"/>
+              </w:rPr>
+              <w:t>void</w:t>
+            </w:r>
+            <w:r>
+              <w:rPr>
+                <w:rFonts w:ascii="Consolas" w:eastAsia="Times New Roman" w:hAnsi="Consolas" w:cs="Times New Roman"/>
+                <w:color w:val="000000"/>
+                <w:sz w:val="21"/>
+                <w:szCs w:val="21"/>
+                <w:lang w:val="en-US"/>
+              </w:rPr>
+              <w:t> </w:t>
+            </w:r>
+            <w:proofErr w:type="spellStart"/>
+            <w:proofErr w:type="gramStart"/>
+            <w:r>
+              <w:rPr>
+                <w:rFonts w:ascii="Consolas" w:eastAsia="Times New Roman" w:hAnsi="Consolas" w:cs="Times New Roman"/>
+                <w:color w:val="795E26"/>
+                <w:sz w:val="21"/>
+                <w:szCs w:val="21"/>
+                <w:lang w:val="en-US"/>
+              </w:rPr>
+              <w:t>MakeEmpty</w:t>
+            </w:r>
+            <w:proofErr w:type="spellEnd"/>
+            <w:r>
+              <w:rPr>
+                <w:rFonts w:ascii="Consolas" w:eastAsia="Times New Roman" w:hAnsi="Consolas" w:cs="Times New Roman"/>
+                <w:color w:val="000000"/>
+                <w:sz w:val="21"/>
+                <w:szCs w:val="21"/>
+                <w:lang w:val="en-US"/>
+              </w:rPr>
+              <w:t>(</w:t>
+            </w:r>
+            <w:proofErr w:type="gramEnd"/>
+            <w:r>
+              <w:rPr>
+                <w:rFonts w:ascii="Consolas" w:eastAsia="Times New Roman" w:hAnsi="Consolas" w:cs="Times New Roman"/>
+                <w:color w:val="267F99"/>
+                <w:sz w:val="21"/>
+                <w:szCs w:val="21"/>
+                <w:lang w:val="en-US"/>
+              </w:rPr>
+              <w:t>SET</w:t>
+            </w:r>
+            <w:r>
+              <w:rPr>
+                <w:rFonts w:ascii="Consolas" w:eastAsia="Times New Roman" w:hAnsi="Consolas" w:cs="Times New Roman"/>
+                <w:color w:val="000000"/>
+                <w:sz w:val="21"/>
+                <w:szCs w:val="21"/>
+                <w:lang w:val="en-US"/>
+              </w:rPr>
+              <w:t> </w:t>
+            </w:r>
+            <w:r>
+              <w:rPr>
+                <w:rFonts w:ascii="Consolas" w:eastAsia="Times New Roman" w:hAnsi="Consolas" w:cs="Times New Roman"/>
+                <w:color w:val="0000FF"/>
+                <w:sz w:val="21"/>
+                <w:szCs w:val="21"/>
+                <w:lang w:val="en-US"/>
+              </w:rPr>
+              <w:t>*</w:t>
+            </w:r>
+            <w:r>
+              <w:rPr>
+                <w:rFonts w:ascii="Consolas" w:eastAsia="Times New Roman" w:hAnsi="Consolas" w:cs="Times New Roman"/>
+                <w:color w:val="001080"/>
+                <w:sz w:val="21"/>
+                <w:szCs w:val="21"/>
+                <w:lang w:val="en-US"/>
+              </w:rPr>
+              <w:t>S</w:t>
+            </w:r>
+            <w:r>
+              <w:rPr>
+                <w:rFonts w:ascii="Consolas" w:eastAsia="Times New Roman" w:hAnsi="Consolas" w:cs="Times New Roman"/>
+                <w:color w:val="000000"/>
+                <w:sz w:val="21"/>
+                <w:szCs w:val="21"/>
+                <w:lang w:val="en-US"/>
+              </w:rPr>
+              <w:t>, </w:t>
+            </w:r>
+            <w:r>
+              <w:rPr>
+                <w:rFonts w:ascii="Consolas" w:eastAsia="Times New Roman" w:hAnsi="Consolas" w:cs="Times New Roman"/>
+                <w:color w:val="0000FF"/>
+                <w:sz w:val="21"/>
+                <w:szCs w:val="21"/>
+                <w:lang w:val="en-US"/>
+              </w:rPr>
+              <w:t>int</w:t>
+            </w:r>
+            <w:r>
+              <w:rPr>
+                <w:rFonts w:ascii="Consolas" w:eastAsia="Times New Roman" w:hAnsi="Consolas" w:cs="Times New Roman"/>
+                <w:color w:val="000000"/>
+                <w:sz w:val="21"/>
+                <w:szCs w:val="21"/>
+                <w:lang w:val="en-US"/>
+              </w:rPr>
+              <w:t> </w:t>
+            </w:r>
+            <w:proofErr w:type="spellStart"/>
+            <w:r>
+              <w:rPr>
+                <w:rFonts w:ascii="Consolas" w:eastAsia="Times New Roman" w:hAnsi="Consolas" w:cs="Times New Roman"/>
+                <w:color w:val="001080"/>
+                <w:sz w:val="21"/>
+                <w:szCs w:val="21"/>
+                <w:lang w:val="en-US"/>
+              </w:rPr>
+              <w:t>maxel</w:t>
+            </w:r>
+            <w:proofErr w:type="spellEnd"/>
+            <w:r>
+              <w:rPr>
+                <w:rFonts w:ascii="Consolas" w:eastAsia="Times New Roman" w:hAnsi="Consolas" w:cs="Times New Roman"/>
+                <w:color w:val="000000"/>
+                <w:sz w:val="21"/>
+                <w:szCs w:val="21"/>
+                <w:lang w:val="en-US"/>
+              </w:rPr>
+              <w:t>);</w:t>
+            </w:r>
+          </w:p>
+          <w:p>
+            <w:pPr>
+              <w:shd w:val="clear" w:color="auto" w:fill="FFFFFF"/>
+              <w:spacing w:line="285" w:lineRule="atLeast"/>
+              <w:rPr>
+                <w:rFonts w:ascii="Consolas" w:eastAsia="Times New Roman" w:hAnsi="Consolas" w:cs="Times New Roman"/>
+                <w:color w:val="000000"/>
+                <w:sz w:val="21"/>
+                <w:szCs w:val="21"/>
+                <w:lang w:val="en-US"/>
+              </w:rPr>
+            </w:pPr>
+            <w:r>
+              <w:rPr>
+                <w:rFonts w:ascii="Consolas" w:eastAsia="Times New Roman" w:hAnsi="Consolas" w:cs="Times New Roman"/>
+                <w:color w:val="008000"/>
+                <w:sz w:val="21"/>
+                <w:szCs w:val="21"/>
+                <w:lang w:val="en-US"/>
+              </w:rPr>
+              <w:t>/* </w:t>
+            </w:r>
+            <w:proofErr w:type="spellStart"/>
+            <w:r>
+              <w:rPr>
+                <w:rFonts w:ascii="Consolas" w:eastAsia="Times New Roman" w:hAnsi="Consolas" w:cs="Times New Roman"/>
+                <w:color w:val="008000"/>
+                <w:sz w:val="21"/>
+                <w:szCs w:val="21"/>
+                <w:lang w:val="en-US"/>
+              </w:rPr>
+              <w:t>Membuat</w:t>
+            </w:r>
+            <w:proofErr w:type="spellEnd"/>
+            <w:r>
+              <w:rPr>
+                <w:rFonts w:ascii="Consolas" w:eastAsia="Times New Roman" w:hAnsi="Consolas" w:cs="Times New Roman"/>
+                <w:color w:val="008000"/>
+                <w:sz w:val="21"/>
+                <w:szCs w:val="21"/>
+                <w:lang w:val="en-US"/>
+              </w:rPr>
+              <w:t> array </w:t>
+            </w:r>
+            <w:proofErr w:type="spellStart"/>
+            <w:r>
+              <w:rPr>
+                <w:rFonts w:ascii="Consolas" w:eastAsia="Times New Roman" w:hAnsi="Consolas" w:cs="Times New Roman"/>
+                <w:color w:val="008000"/>
+                <w:sz w:val="21"/>
+                <w:szCs w:val="21"/>
+                <w:lang w:val="en-US"/>
+              </w:rPr>
+              <w:t>dinamis</w:t>
+            </w:r>
+            <w:proofErr w:type="spellEnd"/>
+            <w:r>
+              <w:rPr>
+                <w:rFonts w:ascii="Consolas" w:eastAsia="Times New Roman" w:hAnsi="Consolas" w:cs="Times New Roman"/>
+                <w:color w:val="008000"/>
+                <w:sz w:val="21"/>
+                <w:szCs w:val="21"/>
+                <w:lang w:val="en-US"/>
+              </w:rPr>
+              <w:t> POINT </w:t>
+            </w:r>
+            <w:proofErr w:type="spellStart"/>
+            <w:r>
+              <w:rPr>
+                <w:rFonts w:ascii="Consolas" w:eastAsia="Times New Roman" w:hAnsi="Consolas" w:cs="Times New Roman"/>
+                <w:color w:val="008000"/>
+                <w:sz w:val="21"/>
+                <w:szCs w:val="21"/>
+                <w:lang w:val="en-US"/>
+              </w:rPr>
+              <w:t>dengan</w:t>
+            </w:r>
+            <w:proofErr w:type="spellEnd"/>
+            <w:r>
+              <w:rPr>
+                <w:rFonts w:ascii="Consolas" w:eastAsia="Times New Roman" w:hAnsi="Consolas" w:cs="Times New Roman"/>
+                <w:color w:val="008000"/>
+                <w:sz w:val="21"/>
+                <w:szCs w:val="21"/>
+                <w:lang w:val="en-US"/>
+              </w:rPr>
+              <w:t> </w:t>
+            </w:r>
+            <w:proofErr w:type="spellStart"/>
+            <w:r>
+              <w:rPr>
+                <w:rFonts w:ascii="Consolas" w:eastAsia="Times New Roman" w:hAnsi="Consolas" w:cs="Times New Roman"/>
+                <w:color w:val="008000"/>
+                <w:sz w:val="21"/>
+                <w:szCs w:val="21"/>
+                <w:lang w:val="en-US"/>
+              </w:rPr>
+              <w:t>elemen</w:t>
+            </w:r>
+            <w:proofErr w:type="spellEnd"/>
+            <w:r>
+              <w:rPr>
+                <w:rFonts w:ascii="Consolas" w:eastAsia="Times New Roman" w:hAnsi="Consolas" w:cs="Times New Roman"/>
+                <w:color w:val="008000"/>
+                <w:sz w:val="21"/>
+                <w:szCs w:val="21"/>
+                <w:lang w:val="en-US"/>
+              </w:rPr>
+              <w:t> </w:t>
+            </w:r>
+            <w:proofErr w:type="spellStart"/>
+            <w:r>
+              <w:rPr>
+                <w:rFonts w:ascii="Consolas" w:eastAsia="Times New Roman" w:hAnsi="Consolas" w:cs="Times New Roman"/>
+                <w:color w:val="008000"/>
+                <w:sz w:val="21"/>
+                <w:szCs w:val="21"/>
+                <w:lang w:val="en-US"/>
+              </w:rPr>
+              <w:t>sejumlah</w:t>
+            </w:r>
+            <w:proofErr w:type="spellEnd"/>
+            <w:r>
+              <w:rPr>
+                <w:rFonts w:ascii="Consolas" w:eastAsia="Times New Roman" w:hAnsi="Consolas" w:cs="Times New Roman"/>
+                <w:color w:val="008000"/>
+                <w:sz w:val="21"/>
+                <w:szCs w:val="21"/>
+                <w:lang w:val="en-US"/>
+              </w:rPr>
+              <w:t> N+1 */</w:t>
+            </w:r>
+          </w:p>
+          <w:p>
+            <w:pPr>
+              <w:shd w:val="clear" w:color="auto" w:fill="FFFFFF"/>
+              <w:spacing w:line="285" w:lineRule="atLeast"/>
+              <w:rPr>
+                <w:rFonts w:ascii="Consolas" w:eastAsia="Times New Roman" w:hAnsi="Consolas" w:cs="Times New Roman"/>
+                <w:color w:val="000000"/>
+                <w:sz w:val="21"/>
+                <w:szCs w:val="21"/>
+                <w:lang w:val="en-US"/>
+              </w:rPr>
+            </w:pPr>
+          </w:p>
+          <w:p>
+            <w:pPr>
+              <w:shd w:val="clear" w:color="auto" w:fill="FFFFFF"/>
+              <w:spacing w:line="285" w:lineRule="atLeast"/>
+              <w:rPr>
+                <w:rFonts w:ascii="Consolas" w:eastAsia="Times New Roman" w:hAnsi="Consolas" w:cs="Times New Roman"/>
+                <w:color w:val="000000"/>
+                <w:sz w:val="21"/>
+                <w:szCs w:val="21"/>
+                <w:lang w:val="en-US"/>
+              </w:rPr>
+            </w:pPr>
+            <w:r>
+              <w:rPr>
+                <w:rFonts w:ascii="Consolas" w:eastAsia="Times New Roman" w:hAnsi="Consolas" w:cs="Times New Roman"/>
+                <w:color w:val="0000FF"/>
+                <w:sz w:val="21"/>
+                <w:szCs w:val="21"/>
+                <w:lang w:val="en-US"/>
+              </w:rPr>
+              <w:t>bool</w:t>
+            </w:r>
+            <w:r>
+              <w:rPr>
+                <w:rFonts w:ascii="Consolas" w:eastAsia="Times New Roman" w:hAnsi="Consolas" w:cs="Times New Roman"/>
+                <w:color w:val="000000"/>
+                <w:sz w:val="21"/>
+                <w:szCs w:val="21"/>
+                <w:lang w:val="en-US"/>
+              </w:rPr>
+              <w:t> </w:t>
+            </w:r>
+            <w:r>
+              <w:rPr>
+                <w:rFonts w:ascii="Consolas" w:eastAsia="Times New Roman" w:hAnsi="Consolas" w:cs="Times New Roman"/>
+                <w:color w:val="795E26"/>
+                <w:sz w:val="21"/>
+                <w:szCs w:val="21"/>
+                <w:lang w:val="en-US"/>
+              </w:rPr>
+              <w:t>EQ</w:t>
+            </w:r>
+            <w:r>
+              <w:rPr>
+                <w:rFonts w:ascii="Consolas" w:eastAsia="Times New Roman" w:hAnsi="Consolas" w:cs="Times New Roman"/>
+                <w:color w:val="000000"/>
+                <w:sz w:val="21"/>
+                <w:szCs w:val="21"/>
+                <w:lang w:val="en-US"/>
+              </w:rPr>
+              <w:t> (</w:t>
+            </w:r>
+            <w:r>
+              <w:rPr>
+                <w:rFonts w:ascii="Consolas" w:eastAsia="Times New Roman" w:hAnsi="Consolas" w:cs="Times New Roman"/>
+                <w:color w:val="267F99"/>
+                <w:sz w:val="21"/>
+                <w:szCs w:val="21"/>
+                <w:lang w:val="en-US"/>
+              </w:rPr>
+              <w:t>POINT</w:t>
+            </w:r>
+            <w:r>
+              <w:rPr>
+                <w:rFonts w:ascii="Consolas" w:eastAsia="Times New Roman" w:hAnsi="Consolas" w:cs="Times New Roman"/>
+                <w:color w:val="000000"/>
+                <w:sz w:val="21"/>
+                <w:szCs w:val="21"/>
+                <w:lang w:val="en-US"/>
+              </w:rPr>
+              <w:t> </w:t>
+            </w:r>
+            <w:r>
+              <w:rPr>
+                <w:rFonts w:ascii="Consolas" w:eastAsia="Times New Roman" w:hAnsi="Consolas" w:cs="Times New Roman"/>
+                <w:color w:val="001080"/>
+                <w:sz w:val="21"/>
+                <w:szCs w:val="21"/>
+                <w:lang w:val="en-US"/>
+              </w:rPr>
+              <w:t>P1</w:t>
+            </w:r>
+            <w:r>
+              <w:rPr>
+                <w:rFonts w:ascii="Consolas" w:eastAsia="Times New Roman" w:hAnsi="Consolas" w:cs="Times New Roman"/>
+                <w:color w:val="000000"/>
+                <w:sz w:val="21"/>
+                <w:szCs w:val="21"/>
+                <w:lang w:val="en-US"/>
+              </w:rPr>
+              <w:t>, </w:t>
+            </w:r>
+            <w:r>
+              <w:rPr>
+                <w:rFonts w:ascii="Consolas" w:eastAsia="Times New Roman" w:hAnsi="Consolas" w:cs="Times New Roman"/>
+                <w:color w:val="267F99"/>
+                <w:sz w:val="21"/>
+                <w:szCs w:val="21"/>
+                <w:lang w:val="en-US"/>
+              </w:rPr>
+              <w:t>POINT</w:t>
+            </w:r>
+            <w:r>
+              <w:rPr>
+                <w:rFonts w:ascii="Consolas" w:eastAsia="Times New Roman" w:hAnsi="Consolas" w:cs="Times New Roman"/>
+                <w:color w:val="000000"/>
+                <w:sz w:val="21"/>
+                <w:szCs w:val="21"/>
+                <w:lang w:val="en-US"/>
+              </w:rPr>
+              <w:t> </w:t>
+            </w:r>
+            <w:r>
+              <w:rPr>
+                <w:rFonts w:ascii="Consolas" w:eastAsia="Times New Roman" w:hAnsi="Consolas" w:cs="Times New Roman"/>
+                <w:color w:val="001080"/>
+                <w:sz w:val="21"/>
+                <w:szCs w:val="21"/>
+                <w:lang w:val="en-US"/>
+              </w:rPr>
+              <w:t>P2</w:t>
+            </w:r>
+            <w:proofErr w:type="gramStart"/>
+            <w:r>
+              <w:rPr>
+                <w:rFonts w:ascii="Consolas" w:eastAsia="Times New Roman" w:hAnsi="Consolas" w:cs="Times New Roman"/>
+                <w:color w:val="000000"/>
+                <w:sz w:val="21"/>
+                <w:szCs w:val="21"/>
+                <w:lang w:val="en-US"/>
+              </w:rPr>
+              <w:t>);</w:t>
+            </w:r>
+            <w:proofErr w:type="gramEnd"/>
+          </w:p>
+          <w:p>
+            <w:pPr>
+              <w:shd w:val="clear" w:color="auto" w:fill="FFFFFF"/>
+              <w:spacing w:line="285" w:lineRule="atLeast"/>
+              <w:rPr>
+                <w:rFonts w:ascii="Consolas" w:eastAsia="Times New Roman" w:hAnsi="Consolas" w:cs="Times New Roman"/>
+                <w:color w:val="000000"/>
+                <w:sz w:val="21"/>
+                <w:szCs w:val="21"/>
+                <w:lang w:val="en-US"/>
+              </w:rPr>
+            </w:pPr>
+            <w:r>
+              <w:rPr>
+                <w:rFonts w:ascii="Consolas" w:eastAsia="Times New Roman" w:hAnsi="Consolas" w:cs="Times New Roman"/>
+                <w:color w:val="008000"/>
+                <w:sz w:val="21"/>
+                <w:szCs w:val="21"/>
+                <w:lang w:val="en-US"/>
+              </w:rPr>
+              <w:t>/* </w:t>
+            </w:r>
+            <w:proofErr w:type="spellStart"/>
+            <w:r>
+              <w:rPr>
+                <w:rFonts w:ascii="Consolas" w:eastAsia="Times New Roman" w:hAnsi="Consolas" w:cs="Times New Roman"/>
+                <w:color w:val="008000"/>
+                <w:sz w:val="21"/>
+                <w:szCs w:val="21"/>
+                <w:lang w:val="en-US"/>
+              </w:rPr>
+              <w:t>Mengecek</w:t>
+            </w:r>
+            <w:proofErr w:type="spellEnd"/>
+            <w:r>
+              <w:rPr>
+                <w:rFonts w:ascii="Consolas" w:eastAsia="Times New Roman" w:hAnsi="Consolas" w:cs="Times New Roman"/>
+                <w:color w:val="008000"/>
+                <w:sz w:val="21"/>
+                <w:szCs w:val="21"/>
+                <w:lang w:val="en-US"/>
+              </w:rPr>
+              <w:t> </w:t>
+            </w:r>
+            <w:proofErr w:type="spellStart"/>
+            <w:r>
+              <w:rPr>
+                <w:rFonts w:ascii="Consolas" w:eastAsia="Times New Roman" w:hAnsi="Consolas" w:cs="Times New Roman"/>
+                <w:color w:val="008000"/>
+                <w:sz w:val="21"/>
+                <w:szCs w:val="21"/>
+                <w:lang w:val="en-US"/>
+              </w:rPr>
+              <w:t>apakah</w:t>
+            </w:r>
+            <w:proofErr w:type="spellEnd"/>
+            <w:r>
+              <w:rPr>
+                <w:rFonts w:ascii="Consolas" w:eastAsia="Times New Roman" w:hAnsi="Consolas" w:cs="Times New Roman"/>
+                <w:color w:val="008000"/>
+                <w:sz w:val="21"/>
+                <w:szCs w:val="21"/>
+                <w:lang w:val="en-US"/>
+              </w:rPr>
+              <w:t> P1 dan P2 </w:t>
+            </w:r>
+            <w:proofErr w:type="spellStart"/>
+            <w:r>
+              <w:rPr>
+                <w:rFonts w:ascii="Consolas" w:eastAsia="Times New Roman" w:hAnsi="Consolas" w:cs="Times New Roman"/>
+                <w:color w:val="008000"/>
+                <w:sz w:val="21"/>
+                <w:szCs w:val="21"/>
+                <w:lang w:val="en-US"/>
+              </w:rPr>
+              <w:t>adalah</w:t>
+            </w:r>
+            <w:proofErr w:type="spellEnd"/>
+            <w:r>
+              <w:rPr>
+                <w:rFonts w:ascii="Consolas" w:eastAsia="Times New Roman" w:hAnsi="Consolas" w:cs="Times New Roman"/>
+                <w:color w:val="008000"/>
+                <w:sz w:val="21"/>
+                <w:szCs w:val="21"/>
+                <w:lang w:val="en-US"/>
+              </w:rPr>
+              <w:t> </w:t>
+            </w:r>
+            <w:proofErr w:type="spellStart"/>
+            <w:r>
+              <w:rPr>
+                <w:rFonts w:ascii="Consolas" w:eastAsia="Times New Roman" w:hAnsi="Consolas" w:cs="Times New Roman"/>
+                <w:color w:val="008000"/>
+                <w:sz w:val="21"/>
+                <w:szCs w:val="21"/>
+                <w:lang w:val="en-US"/>
+              </w:rPr>
+              <w:t>titik</w:t>
+            </w:r>
+            <w:proofErr w:type="spellEnd"/>
+            <w:r>
+              <w:rPr>
+                <w:rFonts w:ascii="Consolas" w:eastAsia="Times New Roman" w:hAnsi="Consolas" w:cs="Times New Roman"/>
+                <w:color w:val="008000"/>
+                <w:sz w:val="21"/>
+                <w:szCs w:val="21"/>
+                <w:lang w:val="en-US"/>
+              </w:rPr>
+              <w:t> yang </w:t>
+            </w:r>
+            <w:proofErr w:type="spellStart"/>
+            <w:r>
+              <w:rPr>
+                <w:rFonts w:ascii="Consolas" w:eastAsia="Times New Roman" w:hAnsi="Consolas" w:cs="Times New Roman"/>
+                <w:color w:val="008000"/>
+                <w:sz w:val="21"/>
+                <w:szCs w:val="21"/>
+                <w:lang w:val="en-US"/>
+              </w:rPr>
+              <w:t>sama</w:t>
+            </w:r>
+            <w:proofErr w:type="spellEnd"/>
+            <w:r>
+              <w:rPr>
+                <w:rFonts w:ascii="Consolas" w:eastAsia="Times New Roman" w:hAnsi="Consolas" w:cs="Times New Roman"/>
+                <w:color w:val="008000"/>
+                <w:sz w:val="21"/>
+                <w:szCs w:val="21"/>
+                <w:lang w:val="en-US"/>
+              </w:rPr>
+              <w:t> */</w:t>
+            </w:r>
+          </w:p>
+          <w:p>
+            <w:pPr>
+              <w:shd w:val="clear" w:color="auto" w:fill="FFFFFF"/>
+              <w:spacing w:line="285" w:lineRule="atLeast"/>
+              <w:rPr>
+                <w:rFonts w:ascii="Consolas" w:eastAsia="Times New Roman" w:hAnsi="Consolas" w:cs="Times New Roman"/>
+                <w:color w:val="000000"/>
+                <w:sz w:val="21"/>
+                <w:szCs w:val="21"/>
+                <w:lang w:val="en-US"/>
+              </w:rPr>
+            </w:pPr>
+          </w:p>
+          <w:p>
+            <w:pPr>
+              <w:shd w:val="clear" w:color="auto" w:fill="FFFFFF"/>
+              <w:spacing w:line="285" w:lineRule="atLeast"/>
+              <w:rPr>
+                <w:rFonts w:ascii="Consolas" w:eastAsia="Times New Roman" w:hAnsi="Consolas" w:cs="Times New Roman"/>
+                <w:color w:val="000000"/>
+                <w:sz w:val="21"/>
+                <w:szCs w:val="21"/>
+                <w:lang w:val="en-US"/>
+              </w:rPr>
+            </w:pPr>
+            <w:r>
+              <w:rPr>
+                <w:rFonts w:ascii="Consolas" w:eastAsia="Times New Roman" w:hAnsi="Consolas" w:cs="Times New Roman"/>
+                <w:color w:val="0000FF"/>
+                <w:sz w:val="21"/>
+                <w:szCs w:val="21"/>
+                <w:lang w:val="en-US"/>
+              </w:rPr>
+              <w:t>int</w:t>
+            </w:r>
+            <w:r>
+              <w:rPr>
+                <w:rFonts w:ascii="Consolas" w:eastAsia="Times New Roman" w:hAnsi="Consolas" w:cs="Times New Roman"/>
+                <w:color w:val="000000"/>
+                <w:sz w:val="21"/>
+                <w:szCs w:val="21"/>
+                <w:lang w:val="en-US"/>
+              </w:rPr>
+              <w:t> </w:t>
+            </w:r>
+            <w:proofErr w:type="spellStart"/>
+            <w:proofErr w:type="gramStart"/>
+            <w:r>
+              <w:rPr>
+                <w:rFonts w:ascii="Consolas" w:eastAsia="Times New Roman" w:hAnsi="Consolas" w:cs="Times New Roman"/>
+                <w:color w:val="795E26"/>
+                <w:sz w:val="21"/>
+                <w:szCs w:val="21"/>
+                <w:lang w:val="en-US"/>
+              </w:rPr>
+              <w:t>isLeft</w:t>
+            </w:r>
+            <w:proofErr w:type="spellEnd"/>
+            <w:r>
+              <w:rPr>
+                <w:rFonts w:ascii="Consolas" w:eastAsia="Times New Roman" w:hAnsi="Consolas" w:cs="Times New Roman"/>
+                <w:color w:val="000000"/>
+                <w:sz w:val="21"/>
+                <w:szCs w:val="21"/>
+                <w:lang w:val="en-US"/>
+              </w:rPr>
+              <w:t>(</w:t>
+            </w:r>
+            <w:proofErr w:type="gramEnd"/>
+            <w:r>
+              <w:rPr>
+                <w:rFonts w:ascii="Consolas" w:eastAsia="Times New Roman" w:hAnsi="Consolas" w:cs="Times New Roman"/>
+                <w:color w:val="267F99"/>
+                <w:sz w:val="21"/>
+                <w:szCs w:val="21"/>
+                <w:lang w:val="en-US"/>
+              </w:rPr>
+              <w:t>POINT</w:t>
+            </w:r>
+            <w:r>
+              <w:rPr>
+                <w:rFonts w:ascii="Consolas" w:eastAsia="Times New Roman" w:hAnsi="Consolas" w:cs="Times New Roman"/>
+                <w:color w:val="000000"/>
+                <w:sz w:val="21"/>
+                <w:szCs w:val="21"/>
+                <w:lang w:val="en-US"/>
+              </w:rPr>
+              <w:t> </w:t>
+            </w:r>
+            <w:r>
+              <w:rPr>
+                <w:rFonts w:ascii="Consolas" w:eastAsia="Times New Roman" w:hAnsi="Consolas" w:cs="Times New Roman"/>
+                <w:color w:val="001080"/>
+                <w:sz w:val="21"/>
+                <w:szCs w:val="21"/>
+                <w:lang w:val="en-US"/>
+              </w:rPr>
+              <w:t>Pa</w:t>
+            </w:r>
+            <w:r>
+              <w:rPr>
+                <w:rFonts w:ascii="Consolas" w:eastAsia="Times New Roman" w:hAnsi="Consolas" w:cs="Times New Roman"/>
+                <w:color w:val="000000"/>
+                <w:sz w:val="21"/>
+                <w:szCs w:val="21"/>
+                <w:lang w:val="en-US"/>
+              </w:rPr>
+              <w:t>, </w:t>
+            </w:r>
+            <w:r>
+              <w:rPr>
+                <w:rFonts w:ascii="Consolas" w:eastAsia="Times New Roman" w:hAnsi="Consolas" w:cs="Times New Roman"/>
+                <w:color w:val="267F99"/>
+                <w:sz w:val="21"/>
+                <w:szCs w:val="21"/>
+                <w:lang w:val="en-US"/>
+              </w:rPr>
+              <w:t>POINT</w:t>
+            </w:r>
+            <w:r>
+              <w:rPr>
+                <w:rFonts w:ascii="Consolas" w:eastAsia="Times New Roman" w:hAnsi="Consolas" w:cs="Times New Roman"/>
+                <w:color w:val="000000"/>
+                <w:sz w:val="21"/>
+                <w:szCs w:val="21"/>
+                <w:lang w:val="en-US"/>
+              </w:rPr>
+              <w:t> </w:t>
+            </w:r>
+            <w:r>
+              <w:rPr>
+                <w:rFonts w:ascii="Consolas" w:eastAsia="Times New Roman" w:hAnsi="Consolas" w:cs="Times New Roman"/>
+                <w:color w:val="001080"/>
+                <w:sz w:val="21"/>
+                <w:szCs w:val="21"/>
+                <w:lang w:val="en-US"/>
+              </w:rPr>
+              <w:t>Pb</w:t>
+            </w:r>
+            <w:r>
+              <w:rPr>
+                <w:rFonts w:ascii="Consolas" w:eastAsia="Times New Roman" w:hAnsi="Consolas" w:cs="Times New Roman"/>
+                <w:color w:val="000000"/>
+                <w:sz w:val="21"/>
+                <w:szCs w:val="21"/>
+                <w:lang w:val="en-US"/>
+              </w:rPr>
+              <w:t>, </w:t>
+            </w:r>
+            <w:r>
+              <w:rPr>
+                <w:rFonts w:ascii="Consolas" w:eastAsia="Times New Roman" w:hAnsi="Consolas" w:cs="Times New Roman"/>
+                <w:color w:val="267F99"/>
+                <w:sz w:val="21"/>
+                <w:szCs w:val="21"/>
+                <w:lang w:val="en-US"/>
+              </w:rPr>
+              <w:t>POINT</w:t>
+            </w:r>
+            <w:r>
+              <w:rPr>
+                <w:rFonts w:ascii="Consolas" w:eastAsia="Times New Roman" w:hAnsi="Consolas" w:cs="Times New Roman"/>
+                <w:color w:val="000000"/>
+                <w:sz w:val="21"/>
+                <w:szCs w:val="21"/>
+                <w:lang w:val="en-US"/>
+              </w:rPr>
+              <w:t> </w:t>
+            </w:r>
+            <w:r>
+              <w:rPr>
+                <w:rFonts w:ascii="Consolas" w:eastAsia="Times New Roman" w:hAnsi="Consolas" w:cs="Times New Roman"/>
+                <w:color w:val="001080"/>
+                <w:sz w:val="21"/>
+                <w:szCs w:val="21"/>
+                <w:lang w:val="en-US"/>
+              </w:rPr>
+              <w:t>Px</w:t>
+            </w:r>
+            <w:r>
+              <w:rPr>
+                <w:rFonts w:ascii="Consolas" w:eastAsia="Times New Roman" w:hAnsi="Consolas" w:cs="Times New Roman"/>
+                <w:color w:val="000000"/>
+                <w:sz w:val="21"/>
+                <w:szCs w:val="21"/>
+                <w:lang w:val="en-US"/>
+              </w:rPr>
+              <w:t>);</w:t>
+            </w:r>
+          </w:p>
+          <w:p>
+            <w:pPr>
+              <w:shd w:val="clear" w:color="auto" w:fill="FFFFFF"/>
+              <w:spacing w:line="285" w:lineRule="atLeast"/>
+              <w:rPr>
+                <w:rFonts w:ascii="Consolas" w:eastAsia="Times New Roman" w:hAnsi="Consolas" w:cs="Times New Roman"/>
+                <w:color w:val="000000"/>
+                <w:sz w:val="21"/>
+                <w:szCs w:val="21"/>
+                <w:lang w:val="en-US"/>
+              </w:rPr>
+            </w:pPr>
+            <w:r>
+              <w:rPr>
+                <w:rFonts w:ascii="Consolas" w:eastAsia="Times New Roman" w:hAnsi="Consolas" w:cs="Times New Roman"/>
+                <w:color w:val="008000"/>
+                <w:sz w:val="21"/>
+                <w:szCs w:val="21"/>
+                <w:lang w:val="en-US"/>
+              </w:rPr>
+              <w:t>/* Mengecek apakah titik Px berada di sebelah "kiri" dari garis L */</w:t>
+            </w:r>
+          </w:p>
+          <w:p>
+            <w:pPr>
+              <w:shd w:val="clear" w:color="auto" w:fill="FFFFFF"/>
+              <w:spacing w:line="285" w:lineRule="atLeast"/>
+              <w:rPr>
+                <w:rFonts w:ascii="Consolas" w:eastAsia="Times New Roman" w:hAnsi="Consolas" w:cs="Times New Roman"/>
+                <w:color w:val="000000"/>
+                <w:sz w:val="21"/>
+                <w:szCs w:val="21"/>
+                <w:lang w:val="en-US"/>
+              </w:rPr>
+            </w:pPr>
+            <w:r>
+              <w:rPr>
+                <w:rFonts w:ascii="Consolas" w:eastAsia="Times New Roman" w:hAnsi="Consolas" w:cs="Times New Roman"/>
+                <w:color w:val="008000"/>
+                <w:sz w:val="21"/>
+                <w:szCs w:val="21"/>
+                <w:lang w:val="en-US"/>
+              </w:rPr>
+              <w:t>// int </w:t>
+            </w:r>
+            <w:proofErr w:type="spellStart"/>
+            <w:proofErr w:type="gramStart"/>
+            <w:r>
+              <w:rPr>
+                <w:rFonts w:ascii="Consolas" w:eastAsia="Times New Roman" w:hAnsi="Consolas" w:cs="Times New Roman"/>
+                <w:color w:val="008000"/>
+                <w:sz w:val="21"/>
+                <w:szCs w:val="21"/>
+                <w:lang w:val="en-US"/>
+              </w:rPr>
+              <w:t>isLeft</w:t>
+            </w:r>
+            <w:proofErr w:type="spellEnd"/>
+            <w:r>
+              <w:rPr>
+                <w:rFonts w:ascii="Consolas" w:eastAsia="Times New Roman" w:hAnsi="Consolas" w:cs="Times New Roman"/>
+                <w:color w:val="008000"/>
+                <w:sz w:val="21"/>
+                <w:szCs w:val="21"/>
+                <w:lang w:val="en-US"/>
+              </w:rPr>
+              <w:t>(</w:t>
+            </w:r>
+            <w:proofErr w:type="gramEnd"/>
+            <w:r>
+              <w:rPr>
+                <w:rFonts w:ascii="Consolas" w:eastAsia="Times New Roman" w:hAnsi="Consolas" w:cs="Times New Roman"/>
+                <w:color w:val="008000"/>
+                <w:sz w:val="21"/>
+                <w:szCs w:val="21"/>
+                <w:lang w:val="en-US"/>
+              </w:rPr>
+              <w:t>LINE L, POINT Pa, POINT Px);</w:t>
+            </w:r>
+          </w:p>
+          <w:p>
+            <w:pPr>
+              <w:shd w:val="clear" w:color="auto" w:fill="FFFFFF"/>
+              <w:spacing w:line="285" w:lineRule="atLeast"/>
+              <w:rPr>
+                <w:rFonts w:ascii="Consolas" w:eastAsia="Times New Roman" w:hAnsi="Consolas" w:cs="Times New Roman"/>
+                <w:color w:val="000000"/>
+                <w:sz w:val="21"/>
+                <w:szCs w:val="21"/>
+                <w:lang w:val="en-US"/>
+              </w:rPr>
+            </w:pPr>
+            <w:r>
+              <w:rPr>
+                <w:rFonts w:ascii="Consolas" w:eastAsia="Times New Roman" w:hAnsi="Consolas" w:cs="Times New Roman"/>
+                <w:color w:val="008000"/>
+                <w:sz w:val="21"/>
+                <w:szCs w:val="21"/>
+                <w:lang w:val="en-US"/>
+              </w:rPr>
+              <w:t>// /* Mengecek apakah titik Px berada di sebelah "kiri" dari garis L */</w:t>
+            </w:r>
+          </w:p>
+          <w:p>
+            <w:pPr>
+              <w:shd w:val="clear" w:color="auto" w:fill="FFFFFF"/>
+              <w:spacing w:line="285" w:lineRule="atLeast"/>
+              <w:rPr>
+                <w:rFonts w:ascii="Consolas" w:eastAsia="Times New Roman" w:hAnsi="Consolas" w:cs="Times New Roman"/>
+                <w:color w:val="000000"/>
+                <w:sz w:val="21"/>
+                <w:szCs w:val="21"/>
+                <w:lang w:val="en-US"/>
+              </w:rPr>
+            </w:pPr>
+          </w:p>
+          <w:p>
+            <w:pPr>
+              <w:shd w:val="clear" w:color="auto" w:fill="FFFFFF"/>
+              <w:spacing w:line="285" w:lineRule="atLeast"/>
+              <w:rPr>
+                <w:rFonts w:ascii="Consolas" w:eastAsia="Times New Roman" w:hAnsi="Consolas" w:cs="Times New Roman"/>
+                <w:color w:val="000000"/>
+                <w:sz w:val="21"/>
+                <w:szCs w:val="21"/>
+                <w:lang w:val="en-US"/>
+              </w:rPr>
+            </w:pPr>
+            <w:r>
+              <w:rPr>
+                <w:rFonts w:ascii="Consolas" w:eastAsia="Times New Roman" w:hAnsi="Consolas" w:cs="Times New Roman"/>
+                <w:color w:val="0000FF"/>
+                <w:sz w:val="21"/>
+                <w:szCs w:val="21"/>
+                <w:lang w:val="en-US"/>
+              </w:rPr>
+              <w:t>int</w:t>
+            </w:r>
+            <w:r>
+              <w:rPr>
+                <w:rFonts w:ascii="Consolas" w:eastAsia="Times New Roman" w:hAnsi="Consolas" w:cs="Times New Roman"/>
+                <w:color w:val="000000"/>
+                <w:sz w:val="21"/>
+                <w:szCs w:val="21"/>
+                <w:lang w:val="en-US"/>
+              </w:rPr>
+              <w:t> </w:t>
+            </w:r>
+            <w:proofErr w:type="spellStart"/>
+            <w:proofErr w:type="gramStart"/>
+            <w:r>
+              <w:rPr>
+                <w:rFonts w:ascii="Consolas" w:eastAsia="Times New Roman" w:hAnsi="Consolas" w:cs="Times New Roman"/>
+                <w:color w:val="795E26"/>
+                <w:sz w:val="21"/>
+                <w:szCs w:val="21"/>
+                <w:lang w:val="en-US"/>
+              </w:rPr>
+              <w:t>isOneSide</w:t>
+            </w:r>
+            <w:proofErr w:type="spellEnd"/>
+            <w:r>
+              <w:rPr>
+                <w:rFonts w:ascii="Consolas" w:eastAsia="Times New Roman" w:hAnsi="Consolas" w:cs="Times New Roman"/>
+                <w:color w:val="000000"/>
+                <w:sz w:val="21"/>
+                <w:szCs w:val="21"/>
+                <w:lang w:val="en-US"/>
+              </w:rPr>
+              <w:t>(</w:t>
+            </w:r>
+            <w:proofErr w:type="gramEnd"/>
+            <w:r>
+              <w:rPr>
+                <w:rFonts w:ascii="Consolas" w:eastAsia="Times New Roman" w:hAnsi="Consolas" w:cs="Times New Roman"/>
+                <w:color w:val="0000FF"/>
+                <w:sz w:val="21"/>
+                <w:szCs w:val="21"/>
+                <w:lang w:val="en-US"/>
+              </w:rPr>
+              <w:t>int</w:t>
+            </w:r>
+            <w:r>
+              <w:rPr>
+                <w:rFonts w:ascii="Consolas" w:eastAsia="Times New Roman" w:hAnsi="Consolas" w:cs="Times New Roman"/>
+                <w:color w:val="000000"/>
+                <w:sz w:val="21"/>
+                <w:szCs w:val="21"/>
+                <w:lang w:val="en-US"/>
+              </w:rPr>
+              <w:t> </w:t>
+            </w:r>
+            <w:r>
+              <w:rPr>
+                <w:rFonts w:ascii="Consolas" w:eastAsia="Times New Roman" w:hAnsi="Consolas" w:cs="Times New Roman"/>
+                <w:color w:val="001080"/>
+                <w:sz w:val="21"/>
+                <w:szCs w:val="21"/>
+                <w:lang w:val="en-US"/>
+              </w:rPr>
+              <w:t>N</w:t>
+            </w:r>
+            <w:r>
+              <w:rPr>
+                <w:rFonts w:ascii="Consolas" w:eastAsia="Times New Roman" w:hAnsi="Consolas" w:cs="Times New Roman"/>
+                <w:color w:val="000000"/>
+                <w:sz w:val="21"/>
+                <w:szCs w:val="21"/>
+                <w:lang w:val="en-US"/>
+              </w:rPr>
+              <w:t>, </w:t>
+            </w:r>
+            <w:r>
+              <w:rPr>
+                <w:rFonts w:ascii="Consolas" w:eastAsia="Times New Roman" w:hAnsi="Consolas" w:cs="Times New Roman"/>
+                <w:color w:val="0000FF"/>
+                <w:sz w:val="21"/>
+                <w:szCs w:val="21"/>
+                <w:lang w:val="en-US"/>
+              </w:rPr>
+              <w:t>int</w:t>
+            </w:r>
+            <w:r>
+              <w:rPr>
+                <w:rFonts w:ascii="Consolas" w:eastAsia="Times New Roman" w:hAnsi="Consolas" w:cs="Times New Roman"/>
+                <w:color w:val="000000"/>
+                <w:sz w:val="21"/>
+                <w:szCs w:val="21"/>
+                <w:lang w:val="en-US"/>
+              </w:rPr>
+              <w:t> </w:t>
+            </w:r>
+            <w:r>
+              <w:rPr>
+                <w:rFonts w:ascii="Consolas" w:eastAsia="Times New Roman" w:hAnsi="Consolas" w:cs="Times New Roman"/>
+                <w:color w:val="0000FF"/>
+                <w:sz w:val="21"/>
+                <w:szCs w:val="21"/>
+                <w:lang w:val="en-US"/>
+              </w:rPr>
+              <w:t>*</w:t>
+            </w:r>
+            <w:r>
+              <w:rPr>
+                <w:rFonts w:ascii="Consolas" w:eastAsia="Times New Roman" w:hAnsi="Consolas" w:cs="Times New Roman"/>
+                <w:color w:val="001080"/>
+                <w:sz w:val="21"/>
+                <w:szCs w:val="21"/>
+                <w:lang w:val="en-US"/>
+              </w:rPr>
+              <w:t>Side</w:t>
+            </w:r>
+            <w:r>
+              <w:rPr>
+                <w:rFonts w:ascii="Consolas" w:eastAsia="Times New Roman" w:hAnsi="Consolas" w:cs="Times New Roman"/>
+                <w:color w:val="000000"/>
+                <w:sz w:val="21"/>
+                <w:szCs w:val="21"/>
+                <w:lang w:val="en-US"/>
+              </w:rPr>
+              <w:t>);</w:t>
+            </w:r>
+          </w:p>
+          <w:p>
+            <w:pPr>
+              <w:shd w:val="clear" w:color="auto" w:fill="FFFFFF"/>
+              <w:spacing w:line="285" w:lineRule="atLeast"/>
+              <w:rPr>
+                <w:rFonts w:ascii="Consolas" w:eastAsia="Times New Roman" w:hAnsi="Consolas" w:cs="Times New Roman"/>
+                <w:color w:val="000000"/>
+                <w:sz w:val="21"/>
+                <w:szCs w:val="21"/>
+                <w:lang w:val="en-US"/>
+              </w:rPr>
+            </w:pPr>
+            <w:r>
+              <w:rPr>
+                <w:rFonts w:ascii="Consolas" w:eastAsia="Times New Roman" w:hAnsi="Consolas" w:cs="Times New Roman"/>
+                <w:color w:val="008000"/>
+                <w:sz w:val="21"/>
+                <w:szCs w:val="21"/>
+                <w:lang w:val="en-US"/>
+              </w:rPr>
+              <w:t>/* </w:t>
+            </w:r>
+            <w:proofErr w:type="spellStart"/>
+            <w:r>
+              <w:rPr>
+                <w:rFonts w:ascii="Consolas" w:eastAsia="Times New Roman" w:hAnsi="Consolas" w:cs="Times New Roman"/>
+                <w:color w:val="008000"/>
+                <w:sz w:val="21"/>
+                <w:szCs w:val="21"/>
+                <w:lang w:val="en-US"/>
+              </w:rPr>
+              <w:t>Mengecek</w:t>
+            </w:r>
+            <w:proofErr w:type="spellEnd"/>
+            <w:r>
+              <w:rPr>
+                <w:rFonts w:ascii="Consolas" w:eastAsia="Times New Roman" w:hAnsi="Consolas" w:cs="Times New Roman"/>
+                <w:color w:val="008000"/>
+                <w:sz w:val="21"/>
+                <w:szCs w:val="21"/>
+                <w:lang w:val="en-US"/>
+              </w:rPr>
+              <w:t> </w:t>
+            </w:r>
+            <w:proofErr w:type="spellStart"/>
+            <w:r>
+              <w:rPr>
+                <w:rFonts w:ascii="Consolas" w:eastAsia="Times New Roman" w:hAnsi="Consolas" w:cs="Times New Roman"/>
+                <w:color w:val="008000"/>
+                <w:sz w:val="21"/>
+                <w:szCs w:val="21"/>
+                <w:lang w:val="en-US"/>
+              </w:rPr>
+              <w:t>apakah</w:t>
+            </w:r>
+            <w:proofErr w:type="spellEnd"/>
+            <w:r>
+              <w:rPr>
+                <w:rFonts w:ascii="Consolas" w:eastAsia="Times New Roman" w:hAnsi="Consolas" w:cs="Times New Roman"/>
+                <w:color w:val="008000"/>
+                <w:sz w:val="21"/>
+                <w:szCs w:val="21"/>
+                <w:lang w:val="en-US"/>
+              </w:rPr>
+              <w:t> </w:t>
+            </w:r>
+            <w:proofErr w:type="spellStart"/>
+            <w:r>
+              <w:rPr>
+                <w:rFonts w:ascii="Consolas" w:eastAsia="Times New Roman" w:hAnsi="Consolas" w:cs="Times New Roman"/>
+                <w:color w:val="008000"/>
+                <w:sz w:val="21"/>
+                <w:szCs w:val="21"/>
+                <w:lang w:val="en-US"/>
+              </w:rPr>
+              <w:t>semua</w:t>
+            </w:r>
+            <w:proofErr w:type="spellEnd"/>
+            <w:r>
+              <w:rPr>
+                <w:rFonts w:ascii="Consolas" w:eastAsia="Times New Roman" w:hAnsi="Consolas" w:cs="Times New Roman"/>
+                <w:color w:val="008000"/>
+                <w:sz w:val="21"/>
+                <w:szCs w:val="21"/>
+                <w:lang w:val="en-US"/>
+              </w:rPr>
+              <w:t> </w:t>
+            </w:r>
+            <w:proofErr w:type="spellStart"/>
+            <w:r>
+              <w:rPr>
+                <w:rFonts w:ascii="Consolas" w:eastAsia="Times New Roman" w:hAnsi="Consolas" w:cs="Times New Roman"/>
+                <w:color w:val="008000"/>
+                <w:sz w:val="21"/>
+                <w:szCs w:val="21"/>
+                <w:lang w:val="en-US"/>
+              </w:rPr>
+              <w:t>titik</w:t>
+            </w:r>
+            <w:proofErr w:type="spellEnd"/>
+            <w:r>
+              <w:rPr>
+                <w:rFonts w:ascii="Consolas" w:eastAsia="Times New Roman" w:hAnsi="Consolas" w:cs="Times New Roman"/>
+                <w:color w:val="008000"/>
+                <w:sz w:val="21"/>
+                <w:szCs w:val="21"/>
+                <w:lang w:val="en-US"/>
+              </w:rPr>
+              <w:t> yang </w:t>
+            </w:r>
+            <w:proofErr w:type="spellStart"/>
+            <w:r>
+              <w:rPr>
+                <w:rFonts w:ascii="Consolas" w:eastAsia="Times New Roman" w:hAnsi="Consolas" w:cs="Times New Roman"/>
+                <w:color w:val="008000"/>
+                <w:sz w:val="21"/>
+                <w:szCs w:val="21"/>
+                <w:lang w:val="en-US"/>
+              </w:rPr>
+              <w:t>dicek</w:t>
+            </w:r>
+            <w:proofErr w:type="spellEnd"/>
+            <w:r>
+              <w:rPr>
+                <w:rFonts w:ascii="Consolas" w:eastAsia="Times New Roman" w:hAnsi="Consolas" w:cs="Times New Roman"/>
+                <w:color w:val="008000"/>
+                <w:sz w:val="21"/>
+                <w:szCs w:val="21"/>
+                <w:lang w:val="en-US"/>
+              </w:rPr>
+              <w:t> */</w:t>
+            </w:r>
+          </w:p>
+          <w:p>
+            <w:pPr>
+              <w:shd w:val="clear" w:color="auto" w:fill="FFFFFF"/>
+              <w:spacing w:line="285" w:lineRule="atLeast"/>
+              <w:rPr>
+                <w:rFonts w:ascii="Consolas" w:eastAsia="Times New Roman" w:hAnsi="Consolas" w:cs="Times New Roman"/>
+                <w:color w:val="000000"/>
+                <w:sz w:val="21"/>
+                <w:szCs w:val="21"/>
+                <w:lang w:val="en-US"/>
+              </w:rPr>
+            </w:pPr>
+            <w:r>
+              <w:rPr>
+                <w:rFonts w:ascii="Consolas" w:eastAsia="Times New Roman" w:hAnsi="Consolas" w:cs="Times New Roman"/>
+                <w:color w:val="008000"/>
+                <w:sz w:val="21"/>
+                <w:szCs w:val="21"/>
+                <w:lang w:val="en-US"/>
+              </w:rPr>
+              <w:t>/* </w:t>
+            </w:r>
+            <w:proofErr w:type="spellStart"/>
+            <w:r>
+              <w:rPr>
+                <w:rFonts w:ascii="Consolas" w:eastAsia="Times New Roman" w:hAnsi="Consolas" w:cs="Times New Roman"/>
+                <w:color w:val="008000"/>
+                <w:sz w:val="21"/>
+                <w:szCs w:val="21"/>
+                <w:lang w:val="en-US"/>
+              </w:rPr>
+              <w:t>berada</w:t>
+            </w:r>
+            <w:proofErr w:type="spellEnd"/>
+            <w:r>
+              <w:rPr>
+                <w:rFonts w:ascii="Consolas" w:eastAsia="Times New Roman" w:hAnsi="Consolas" w:cs="Times New Roman"/>
+                <w:color w:val="008000"/>
+                <w:sz w:val="21"/>
+                <w:szCs w:val="21"/>
+                <w:lang w:val="en-US"/>
+              </w:rPr>
+              <w:t> di salah </w:t>
+            </w:r>
+            <w:proofErr w:type="spellStart"/>
+            <w:r>
+              <w:rPr>
+                <w:rFonts w:ascii="Consolas" w:eastAsia="Times New Roman" w:hAnsi="Consolas" w:cs="Times New Roman"/>
+                <w:color w:val="008000"/>
+                <w:sz w:val="21"/>
+                <w:szCs w:val="21"/>
+                <w:lang w:val="en-US"/>
+              </w:rPr>
+              <w:t>satu</w:t>
+            </w:r>
+            <w:proofErr w:type="spellEnd"/>
+            <w:r>
+              <w:rPr>
+                <w:rFonts w:ascii="Consolas" w:eastAsia="Times New Roman" w:hAnsi="Consolas" w:cs="Times New Roman"/>
+                <w:color w:val="008000"/>
+                <w:sz w:val="21"/>
+                <w:szCs w:val="21"/>
+                <w:lang w:val="en-US"/>
+              </w:rPr>
+              <w:t> </w:t>
+            </w:r>
+            <w:proofErr w:type="spellStart"/>
+            <w:r>
+              <w:rPr>
+                <w:rFonts w:ascii="Consolas" w:eastAsia="Times New Roman" w:hAnsi="Consolas" w:cs="Times New Roman"/>
+                <w:color w:val="008000"/>
+                <w:sz w:val="21"/>
+                <w:szCs w:val="21"/>
+                <w:lang w:val="en-US"/>
+              </w:rPr>
+              <w:t>sisi</w:t>
+            </w:r>
+            <w:proofErr w:type="spellEnd"/>
+            <w:r>
+              <w:rPr>
+                <w:rFonts w:ascii="Consolas" w:eastAsia="Times New Roman" w:hAnsi="Consolas" w:cs="Times New Roman"/>
+                <w:color w:val="008000"/>
+                <w:sz w:val="21"/>
+                <w:szCs w:val="21"/>
+                <w:lang w:val="en-US"/>
+              </w:rPr>
+              <w:t> </w:t>
+            </w:r>
+            <w:proofErr w:type="spellStart"/>
+            <w:r>
+              <w:rPr>
+                <w:rFonts w:ascii="Consolas" w:eastAsia="Times New Roman" w:hAnsi="Consolas" w:cs="Times New Roman"/>
+                <w:color w:val="008000"/>
+                <w:sz w:val="21"/>
+                <w:szCs w:val="21"/>
+                <w:lang w:val="en-US"/>
+              </w:rPr>
+              <w:t>atau</w:t>
+            </w:r>
+            <w:proofErr w:type="spellEnd"/>
+            <w:r>
+              <w:rPr>
+                <w:rFonts w:ascii="Consolas" w:eastAsia="Times New Roman" w:hAnsi="Consolas" w:cs="Times New Roman"/>
+                <w:color w:val="008000"/>
+                <w:sz w:val="21"/>
+                <w:szCs w:val="21"/>
+                <w:lang w:val="en-US"/>
+              </w:rPr>
+              <w:t> </w:t>
+            </w:r>
+            <w:proofErr w:type="spellStart"/>
+            <w:r>
+              <w:rPr>
+                <w:rFonts w:ascii="Consolas" w:eastAsia="Times New Roman" w:hAnsi="Consolas" w:cs="Times New Roman"/>
+                <w:color w:val="008000"/>
+                <w:sz w:val="21"/>
+                <w:szCs w:val="21"/>
+                <w:lang w:val="en-US"/>
+              </w:rPr>
+              <w:t>tidak</w:t>
+            </w:r>
+            <w:proofErr w:type="spellEnd"/>
+            <w:r>
+              <w:rPr>
+                <w:rFonts w:ascii="Consolas" w:eastAsia="Times New Roman" w:hAnsi="Consolas" w:cs="Times New Roman"/>
+                <w:color w:val="008000"/>
+                <w:sz w:val="21"/>
+                <w:szCs w:val="21"/>
+                <w:lang w:val="en-US"/>
+              </w:rPr>
+              <w:t> */</w:t>
+            </w:r>
+          </w:p>
+          <w:p>
+            <w:pPr>
+              <w:shd w:val="clear" w:color="auto" w:fill="FFFFFF"/>
+              <w:spacing w:line="285" w:lineRule="atLeast"/>
+              <w:rPr>
+                <w:rFonts w:ascii="Consolas" w:eastAsia="Times New Roman" w:hAnsi="Consolas" w:cs="Times New Roman"/>
+                <w:color w:val="000000"/>
+                <w:sz w:val="21"/>
+                <w:szCs w:val="21"/>
+                <w:lang w:val="en-US"/>
+              </w:rPr>
+            </w:pPr>
+          </w:p>
+          <w:p>
+            <w:pPr>
+              <w:shd w:val="clear" w:color="auto" w:fill="FFFFFF"/>
+              <w:spacing w:line="285" w:lineRule="atLeast"/>
+              <w:rPr>
+                <w:rFonts w:ascii="Consolas" w:eastAsia="Times New Roman" w:hAnsi="Consolas" w:cs="Times New Roman"/>
+                <w:color w:val="000000"/>
+                <w:sz w:val="21"/>
+                <w:szCs w:val="21"/>
+                <w:lang w:val="en-US"/>
+              </w:rPr>
+            </w:pPr>
+            <w:r>
+              <w:rPr>
+                <w:rFonts w:ascii="Consolas" w:eastAsia="Times New Roman" w:hAnsi="Consolas" w:cs="Times New Roman"/>
+                <w:color w:val="0000FF"/>
+                <w:sz w:val="21"/>
+                <w:szCs w:val="21"/>
+                <w:lang w:val="en-US"/>
+              </w:rPr>
+              <w:lastRenderedPageBreak/>
+              <w:t>bool</w:t>
+            </w:r>
+            <w:r>
+              <w:rPr>
+                <w:rFonts w:ascii="Consolas" w:eastAsia="Times New Roman" w:hAnsi="Consolas" w:cs="Times New Roman"/>
+                <w:color w:val="000000"/>
+                <w:sz w:val="21"/>
+                <w:szCs w:val="21"/>
+                <w:lang w:val="en-US"/>
+              </w:rPr>
+              <w:t> </w:t>
+            </w:r>
+            <w:proofErr w:type="gramStart"/>
+            <w:r>
+              <w:rPr>
+                <w:rFonts w:ascii="Consolas" w:eastAsia="Times New Roman" w:hAnsi="Consolas" w:cs="Times New Roman"/>
+                <w:color w:val="795E26"/>
+                <w:sz w:val="21"/>
+                <w:szCs w:val="21"/>
+                <w:lang w:val="en-US"/>
+              </w:rPr>
+              <w:t>Search</w:t>
+            </w:r>
+            <w:r>
+              <w:rPr>
+                <w:rFonts w:ascii="Consolas" w:eastAsia="Times New Roman" w:hAnsi="Consolas" w:cs="Times New Roman"/>
+                <w:color w:val="000000"/>
+                <w:sz w:val="21"/>
+                <w:szCs w:val="21"/>
+                <w:lang w:val="en-US"/>
+              </w:rPr>
+              <w:t>(</w:t>
+            </w:r>
+            <w:proofErr w:type="gramEnd"/>
+            <w:r>
+              <w:rPr>
+                <w:rFonts w:ascii="Consolas" w:eastAsia="Times New Roman" w:hAnsi="Consolas" w:cs="Times New Roman"/>
+                <w:color w:val="267F99"/>
+                <w:sz w:val="21"/>
+                <w:szCs w:val="21"/>
+                <w:lang w:val="en-US"/>
+              </w:rPr>
+              <w:t>SET</w:t>
+            </w:r>
+            <w:r>
+              <w:rPr>
+                <w:rFonts w:ascii="Consolas" w:eastAsia="Times New Roman" w:hAnsi="Consolas" w:cs="Times New Roman"/>
+                <w:color w:val="000000"/>
+                <w:sz w:val="21"/>
+                <w:szCs w:val="21"/>
+                <w:lang w:val="en-US"/>
+              </w:rPr>
+              <w:t> </w:t>
+            </w:r>
+            <w:r>
+              <w:rPr>
+                <w:rFonts w:ascii="Consolas" w:eastAsia="Times New Roman" w:hAnsi="Consolas" w:cs="Times New Roman"/>
+                <w:color w:val="001080"/>
+                <w:sz w:val="21"/>
+                <w:szCs w:val="21"/>
+                <w:lang w:val="en-US"/>
+              </w:rPr>
+              <w:t>S</w:t>
+            </w:r>
+            <w:r>
+              <w:rPr>
+                <w:rFonts w:ascii="Consolas" w:eastAsia="Times New Roman" w:hAnsi="Consolas" w:cs="Times New Roman"/>
+                <w:color w:val="000000"/>
+                <w:sz w:val="21"/>
+                <w:szCs w:val="21"/>
+                <w:lang w:val="en-US"/>
+              </w:rPr>
+              <w:t>, </w:t>
+            </w:r>
+            <w:r>
+              <w:rPr>
+                <w:rFonts w:ascii="Consolas" w:eastAsia="Times New Roman" w:hAnsi="Consolas" w:cs="Times New Roman"/>
+                <w:color w:val="267F99"/>
+                <w:sz w:val="21"/>
+                <w:szCs w:val="21"/>
+                <w:lang w:val="en-US"/>
+              </w:rPr>
+              <w:t>POINT</w:t>
+            </w:r>
+            <w:r>
+              <w:rPr>
+                <w:rFonts w:ascii="Consolas" w:eastAsia="Times New Roman" w:hAnsi="Consolas" w:cs="Times New Roman"/>
+                <w:color w:val="000000"/>
+                <w:sz w:val="21"/>
+                <w:szCs w:val="21"/>
+                <w:lang w:val="en-US"/>
+              </w:rPr>
+              <w:t> </w:t>
+            </w:r>
+            <w:r>
+              <w:rPr>
+                <w:rFonts w:ascii="Consolas" w:eastAsia="Times New Roman" w:hAnsi="Consolas" w:cs="Times New Roman"/>
+                <w:color w:val="001080"/>
+                <w:sz w:val="21"/>
+                <w:szCs w:val="21"/>
+                <w:lang w:val="en-US"/>
+              </w:rPr>
+              <w:t>P</w:t>
+            </w:r>
+            <w:r>
+              <w:rPr>
+                <w:rFonts w:ascii="Consolas" w:eastAsia="Times New Roman" w:hAnsi="Consolas" w:cs="Times New Roman"/>
+                <w:color w:val="000000"/>
+                <w:sz w:val="21"/>
+                <w:szCs w:val="21"/>
+                <w:lang w:val="en-US"/>
+              </w:rPr>
+              <w:t>);</w:t>
+            </w:r>
+          </w:p>
+          <w:p>
+            <w:pPr>
+              <w:shd w:val="clear" w:color="auto" w:fill="FFFFFF"/>
+              <w:spacing w:line="285" w:lineRule="atLeast"/>
+              <w:rPr>
+                <w:rFonts w:ascii="Consolas" w:eastAsia="Times New Roman" w:hAnsi="Consolas" w:cs="Times New Roman"/>
+                <w:color w:val="000000"/>
+                <w:sz w:val="21"/>
+                <w:szCs w:val="21"/>
+                <w:lang w:val="en-US"/>
+              </w:rPr>
+            </w:pPr>
+            <w:r>
+              <w:rPr>
+                <w:rFonts w:ascii="Consolas" w:eastAsia="Times New Roman" w:hAnsi="Consolas" w:cs="Times New Roman"/>
+                <w:color w:val="008000"/>
+                <w:sz w:val="21"/>
+                <w:szCs w:val="21"/>
+                <w:lang w:val="en-US"/>
+              </w:rPr>
+              <w:t>/* </w:t>
+            </w:r>
+            <w:proofErr w:type="spellStart"/>
+            <w:r>
+              <w:rPr>
+                <w:rFonts w:ascii="Consolas" w:eastAsia="Times New Roman" w:hAnsi="Consolas" w:cs="Times New Roman"/>
+                <w:color w:val="008000"/>
+                <w:sz w:val="21"/>
+                <w:szCs w:val="21"/>
+                <w:lang w:val="en-US"/>
+              </w:rPr>
+              <w:t>Mencari</w:t>
+            </w:r>
+            <w:proofErr w:type="spellEnd"/>
+            <w:r>
+              <w:rPr>
+                <w:rFonts w:ascii="Consolas" w:eastAsia="Times New Roman" w:hAnsi="Consolas" w:cs="Times New Roman"/>
+                <w:color w:val="008000"/>
+                <w:sz w:val="21"/>
+                <w:szCs w:val="21"/>
+                <w:lang w:val="en-US"/>
+              </w:rPr>
+              <w:t> </w:t>
+            </w:r>
+            <w:proofErr w:type="spellStart"/>
+            <w:r>
+              <w:rPr>
+                <w:rFonts w:ascii="Consolas" w:eastAsia="Times New Roman" w:hAnsi="Consolas" w:cs="Times New Roman"/>
+                <w:color w:val="008000"/>
+                <w:sz w:val="21"/>
+                <w:szCs w:val="21"/>
+                <w:lang w:val="en-US"/>
+              </w:rPr>
+              <w:t>apakah</w:t>
+            </w:r>
+            <w:proofErr w:type="spellEnd"/>
+            <w:r>
+              <w:rPr>
+                <w:rFonts w:ascii="Consolas" w:eastAsia="Times New Roman" w:hAnsi="Consolas" w:cs="Times New Roman"/>
+                <w:color w:val="008000"/>
+                <w:sz w:val="21"/>
+                <w:szCs w:val="21"/>
+                <w:lang w:val="en-US"/>
+              </w:rPr>
+              <w:t> P </w:t>
+            </w:r>
+            <w:proofErr w:type="spellStart"/>
+            <w:r>
+              <w:rPr>
+                <w:rFonts w:ascii="Consolas" w:eastAsia="Times New Roman" w:hAnsi="Consolas" w:cs="Times New Roman"/>
+                <w:color w:val="008000"/>
+                <w:sz w:val="21"/>
+                <w:szCs w:val="21"/>
+                <w:lang w:val="en-US"/>
+              </w:rPr>
+              <w:t>merupakan</w:t>
+            </w:r>
+            <w:proofErr w:type="spellEnd"/>
+            <w:r>
+              <w:rPr>
+                <w:rFonts w:ascii="Consolas" w:eastAsia="Times New Roman" w:hAnsi="Consolas" w:cs="Times New Roman"/>
+                <w:color w:val="008000"/>
+                <w:sz w:val="21"/>
+                <w:szCs w:val="21"/>
+                <w:lang w:val="en-US"/>
+              </w:rPr>
+              <w:t> </w:t>
+            </w:r>
+            <w:proofErr w:type="spellStart"/>
+            <w:r>
+              <w:rPr>
+                <w:rFonts w:ascii="Consolas" w:eastAsia="Times New Roman" w:hAnsi="Consolas" w:cs="Times New Roman"/>
+                <w:color w:val="008000"/>
+                <w:sz w:val="21"/>
+                <w:szCs w:val="21"/>
+                <w:lang w:val="en-US"/>
+              </w:rPr>
+              <w:t>elemen</w:t>
+            </w:r>
+            <w:proofErr w:type="spellEnd"/>
+            <w:r>
+              <w:rPr>
+                <w:rFonts w:ascii="Consolas" w:eastAsia="Times New Roman" w:hAnsi="Consolas" w:cs="Times New Roman"/>
+                <w:color w:val="008000"/>
+                <w:sz w:val="21"/>
+                <w:szCs w:val="21"/>
+                <w:lang w:val="en-US"/>
+              </w:rPr>
+              <w:t> </w:t>
+            </w:r>
+            <w:proofErr w:type="spellStart"/>
+            <w:r>
+              <w:rPr>
+                <w:rFonts w:ascii="Consolas" w:eastAsia="Times New Roman" w:hAnsi="Consolas" w:cs="Times New Roman"/>
+                <w:color w:val="008000"/>
+                <w:sz w:val="21"/>
+                <w:szCs w:val="21"/>
+                <w:lang w:val="en-US"/>
+              </w:rPr>
+              <w:t>dari</w:t>
+            </w:r>
+            <w:proofErr w:type="spellEnd"/>
+            <w:r>
+              <w:rPr>
+                <w:rFonts w:ascii="Consolas" w:eastAsia="Times New Roman" w:hAnsi="Consolas" w:cs="Times New Roman"/>
+                <w:color w:val="008000"/>
+                <w:sz w:val="21"/>
+                <w:szCs w:val="21"/>
+                <w:lang w:val="en-US"/>
+              </w:rPr>
+              <w:t> list */</w:t>
+            </w:r>
+          </w:p>
+        </w:tc>
+      </w:tr>
+    </w:tbl>
+    <w:p>
+      <w:pPr>
+        <w:spacing w:line="360" w:lineRule="auto"/>
+        <w:jc w:val="both"/>
+        <w:rPr>
+          <w:rFonts w:ascii="Times New Roman" w:eastAsia="Times New Roman" w:hAnsi="Times New Roman" w:cs="Times New Roman"/>
+          <w:bCs/>
+          <w:sz w:val="24"/>
+          <w:szCs w:val="24"/>
+          <w:lang w:val="en-US"/>
+        </w:rPr>
+      </w:pPr>
+      <w:r>
+        <w:rPr>
+          <w:rFonts w:ascii="Times New Roman" w:eastAsia="Times New Roman" w:hAnsi="Times New Roman" w:cs="Times New Roman"/>
+          <w:bCs/>
+          <w:sz w:val="24"/>
+          <w:szCs w:val="24"/>
+          <w:lang w:val="en-US"/>
+        </w:rPr>
+        <w:lastRenderedPageBreak/>
+        <w:tab/>
+      </w:r>
+      <w:proofErr w:type="spellStart"/>
+      <w:r>
+        <w:rPr>
+          <w:rFonts w:ascii="Times New Roman" w:eastAsia="Times New Roman" w:hAnsi="Times New Roman" w:cs="Times New Roman"/>
+          <w:bCs/>
+          <w:sz w:val="24"/>
+          <w:szCs w:val="24"/>
+          <w:lang w:val="en-US"/>
+        </w:rPr>
+        <w:t>Implementasi</w:t>
+      </w:r>
+      <w:proofErr w:type="spellEnd"/>
+      <w:r>
+        <w:rPr>
+          <w:rFonts w:ascii="Times New Roman" w:eastAsia="Times New Roman" w:hAnsi="Times New Roman" w:cs="Times New Roman"/>
+          <w:bCs/>
+          <w:sz w:val="24"/>
+          <w:szCs w:val="24"/>
+          <w:lang w:val="en-US"/>
+        </w:rPr>
+        <w:t xml:space="preserve"> </w:t>
+      </w:r>
+      <w:proofErr w:type="spellStart"/>
+      <w:r>
+        <w:rPr>
+          <w:rFonts w:ascii="Times New Roman" w:eastAsia="Times New Roman" w:hAnsi="Times New Roman" w:cs="Times New Roman"/>
+          <w:bCs/>
+          <w:sz w:val="24"/>
+          <w:szCs w:val="24"/>
+          <w:lang w:val="en-US"/>
+        </w:rPr>
+        <w:t>dari</w:t>
+      </w:r>
+      <w:proofErr w:type="spellEnd"/>
+      <w:r>
+        <w:rPr>
+          <w:rFonts w:ascii="Times New Roman" w:eastAsia="Times New Roman" w:hAnsi="Times New Roman" w:cs="Times New Roman"/>
+          <w:bCs/>
+          <w:sz w:val="24"/>
+          <w:szCs w:val="24"/>
+          <w:lang w:val="en-US"/>
+        </w:rPr>
+        <w:t xml:space="preserve"> </w:t>
+      </w:r>
+      <w:proofErr w:type="spellStart"/>
+      <w:r>
+        <w:rPr>
+          <w:rFonts w:ascii="Times New Roman" w:eastAsia="Times New Roman" w:hAnsi="Times New Roman" w:cs="Times New Roman"/>
+          <w:bCs/>
+          <w:sz w:val="24"/>
+          <w:szCs w:val="24"/>
+          <w:lang w:val="en-US"/>
+        </w:rPr>
+        <w:t>fungsi-fungsi</w:t>
+      </w:r>
+      <w:proofErr w:type="spellEnd"/>
+      <w:r>
+        <w:rPr>
+          <w:rFonts w:ascii="Times New Roman" w:eastAsia="Times New Roman" w:hAnsi="Times New Roman" w:cs="Times New Roman"/>
+          <w:bCs/>
+          <w:sz w:val="24"/>
+          <w:szCs w:val="24"/>
+          <w:lang w:val="en-US"/>
+        </w:rPr>
+        <w:t xml:space="preserve"> di </w:t>
+      </w:r>
+      <w:proofErr w:type="spellStart"/>
+      <w:r>
+        <w:rPr>
+          <w:rFonts w:ascii="Times New Roman" w:eastAsia="Times New Roman" w:hAnsi="Times New Roman" w:cs="Times New Roman"/>
+          <w:bCs/>
+          <w:sz w:val="24"/>
+          <w:szCs w:val="24"/>
+          <w:lang w:val="en-US"/>
+        </w:rPr>
+        <w:t>atas</w:t>
+      </w:r>
+      <w:proofErr w:type="spellEnd"/>
+      <w:r>
+        <w:rPr>
+          <w:rFonts w:ascii="Times New Roman" w:eastAsia="Times New Roman" w:hAnsi="Times New Roman" w:cs="Times New Roman"/>
+          <w:bCs/>
+          <w:sz w:val="24"/>
+          <w:szCs w:val="24"/>
+          <w:lang w:val="en-US"/>
+        </w:rPr>
+        <w:t xml:space="preserve">, </w:t>
+      </w:r>
+      <w:proofErr w:type="spellStart"/>
+      <w:r>
+        <w:rPr>
+          <w:rFonts w:ascii="Times New Roman" w:eastAsia="Times New Roman" w:hAnsi="Times New Roman" w:cs="Times New Roman"/>
+          <w:bCs/>
+          <w:sz w:val="24"/>
+          <w:szCs w:val="24"/>
+          <w:lang w:val="en-US"/>
+        </w:rPr>
+        <w:t>dapat</w:t>
+      </w:r>
+      <w:proofErr w:type="spellEnd"/>
+      <w:r>
+        <w:rPr>
+          <w:rFonts w:ascii="Times New Roman" w:eastAsia="Times New Roman" w:hAnsi="Times New Roman" w:cs="Times New Roman"/>
+          <w:bCs/>
+          <w:sz w:val="24"/>
+          <w:szCs w:val="24"/>
+          <w:lang w:val="en-US"/>
+        </w:rPr>
+        <w:t xml:space="preserve"> </w:t>
+      </w:r>
+      <w:proofErr w:type="spellStart"/>
+      <w:r>
+        <w:rPr>
+          <w:rFonts w:ascii="Times New Roman" w:eastAsia="Times New Roman" w:hAnsi="Times New Roman" w:cs="Times New Roman"/>
+          <w:bCs/>
+          <w:sz w:val="24"/>
+          <w:szCs w:val="24"/>
+          <w:lang w:val="en-US"/>
+        </w:rPr>
+        <w:t>dilihat</w:t>
+      </w:r>
+      <w:proofErr w:type="spellEnd"/>
+      <w:r>
+        <w:rPr>
+          <w:rFonts w:ascii="Times New Roman" w:eastAsia="Times New Roman" w:hAnsi="Times New Roman" w:cs="Times New Roman"/>
+          <w:bCs/>
+          <w:sz w:val="24"/>
+          <w:szCs w:val="24"/>
+          <w:lang w:val="en-US"/>
+        </w:rPr>
+        <w:t xml:space="preserve"> pada </w:t>
+      </w:r>
+      <w:r>
+        <w:rPr>
+          <w:rFonts w:ascii="Times New Roman" w:eastAsia="Times New Roman" w:hAnsi="Times New Roman" w:cs="Times New Roman"/>
+          <w:bCs/>
+          <w:i/>
+          <w:iCs/>
+          <w:sz w:val="24"/>
+          <w:szCs w:val="24"/>
+          <w:lang w:val="en-US"/>
+        </w:rPr>
+        <w:t xml:space="preserve">source code </w:t>
+      </w:r>
+      <w:r>
+        <w:rPr>
+          <w:rFonts w:ascii="Times New Roman" w:eastAsia="Times New Roman" w:hAnsi="Times New Roman" w:cs="Times New Roman"/>
+          <w:bCs/>
+          <w:sz w:val="24"/>
+          <w:szCs w:val="24"/>
+          <w:lang w:val="en-US"/>
+        </w:rPr>
+        <w:t>program.</w:t>
+      </w:r>
     </w:p>
     <w:p>
       <w:pPr>
@@ -7275,6 +11610,25 @@
       <w:contextualSpacing/>
     </w:pPr>
   </w:style>
+  <w:style w:type="table" w:styleId="TableGrid">
+    <w:name w:val="Table Grid"/>
+    <w:basedOn w:val="TableNormal"/>
+    <w:uiPriority w:val="59"/>
+    <w:rsid w:val="00584B47"/>
+    <w:pPr>
+      <w:spacing w:after="0" w:line="240" w:lineRule="auto"/>
+    </w:pPr>
+    <w:tblPr>
+      <w:tblBorders>
+        <w:top w:val="single" w:sz="4" w:space="0" w:color="auto"/>
+        <w:left w:val="single" w:sz="4" w:space="0" w:color="auto"/>
+        <w:bottom w:val="single" w:sz="4" w:space="0" w:color="auto"/>
+        <w:right w:val="single" w:sz="4" w:space="0" w:color="auto"/>
+        <w:insideH w:val="single" w:sz="4" w:space="0" w:color="auto"/>
+        <w:insideV w:val="single" w:sz="4" w:space="0" w:color="auto"/>
+      </w:tblBorders>
+    </w:tblPr>
+  </w:style>
 </w:styles>
 </file>
 

</xml_diff>